<commit_message>
mysql coding week 6
</commit_message>
<xml_diff>
--- a/mysql/week5/Career-Services-Assignment-6-SQL-Flash-Cards.docx
+++ b/mysql/week5/Career-Services-Assignment-6-SQL-Flash-Cards.docx
@@ -1,6 +1,6 @@
 
 <file path=word/document.xml><?xml version="1.0" encoding="utf-8"?>
-<w:document xmlns:wpc="http://schemas.microsoft.com/office/word/2010/wordprocessingCanvas" xmlns:cx="http://schemas.microsoft.com/office/drawing/2014/chartex" xmlns:cx1="http://schemas.microsoft.com/office/drawing/2015/9/8/chartex" xmlns:cx2="http://schemas.microsoft.com/office/drawing/2015/10/21/chartex" xmlns:cx3="http://schemas.microsoft.com/office/drawing/2016/5/9/chartex" xmlns:cx4="http://schemas.microsoft.com/office/drawing/2016/5/10/chartex" xmlns:cx5="http://schemas.microsoft.com/office/drawing/2016/5/11/chartex" xmlns:cx6="http://schemas.microsoft.com/office/drawing/2016/5/12/chartex" xmlns:cx7="http://schemas.microsoft.com/office/drawing/2016/5/13/chartex" xmlns:cx8="http://schemas.microsoft.com/office/drawing/2016/5/14/chartex" xmlns:mc="http://schemas.openxmlformats.org/markup-compatibility/2006" xmlns:aink="http://schemas.microsoft.com/office/drawing/2016/ink" xmlns:am3d="http://schemas.microsoft.com/office/drawing/2017/model3d" xmlns:o="urn:schemas-microsoft-com:office:office" xmlns:r="http://schemas.openxmlformats.org/officeDocument/2006/relationships" xmlns:m="http://schemas.openxmlformats.org/officeDocument/2006/math" xmlns:v="urn:schemas-microsoft-com:vml" xmlns:wp14="http://schemas.microsoft.com/office/word/2010/wordprocessingDrawing" xmlns:wp="http://schemas.openxmlformats.org/drawingml/2006/wordprocessingDrawing" xmlns:w10="urn:schemas-microsoft-com:office:word" xmlns:w="http://schemas.openxmlformats.org/wordprocessingml/2006/main" xmlns:w14="http://schemas.microsoft.com/office/word/2010/wordml" xmlns:w15="http://schemas.microsoft.com/office/word/2012/wordml" xmlns:w16cex="http://schemas.microsoft.com/office/word/2018/wordml/cex" xmlns:w16cid="http://schemas.microsoft.com/office/word/2016/wordml/cid" xmlns:w16="http://schemas.microsoft.com/office/word/2018/wordml" xmlns:w16se="http://schemas.microsoft.com/office/word/2015/wordml/symex" xmlns:wpg="http://schemas.microsoft.com/office/word/2010/wordprocessingGroup" xmlns:wpi="http://schemas.microsoft.com/office/word/2010/wordprocessingInk" xmlns:wne="http://schemas.microsoft.com/office/word/2006/wordml" xmlns:wps="http://schemas.microsoft.com/office/word/2010/wordprocessingShape" mc:Ignorable="w14 w15 w16se w16cid w16 w16cex wp14">
+<w:document xmlns:wpc="http://schemas.microsoft.com/office/word/2010/wordprocessingCanvas" xmlns:cx="http://schemas.microsoft.com/office/drawing/2014/chartex" xmlns:cx1="http://schemas.microsoft.com/office/drawing/2015/9/8/chartex" xmlns:cx2="http://schemas.microsoft.com/office/drawing/2015/10/21/chartex" xmlns:cx3="http://schemas.microsoft.com/office/drawing/2016/5/9/chartex" xmlns:cx4="http://schemas.microsoft.com/office/drawing/2016/5/10/chartex" xmlns:cx5="http://schemas.microsoft.com/office/drawing/2016/5/11/chartex" xmlns:cx6="http://schemas.microsoft.com/office/drawing/2016/5/12/chartex" xmlns:cx7="http://schemas.microsoft.com/office/drawing/2016/5/13/chartex" xmlns:cx8="http://schemas.microsoft.com/office/drawing/2016/5/14/chartex" xmlns:mc="http://schemas.openxmlformats.org/markup-compatibility/2006" xmlns:aink="http://schemas.microsoft.com/office/drawing/2016/ink" xmlns:am3d="http://schemas.microsoft.com/office/drawing/2017/model3d" xmlns:o="urn:schemas-microsoft-com:office:office" xmlns:r="http://schemas.openxmlformats.org/officeDocument/2006/relationships" xmlns:m="http://schemas.openxmlformats.org/officeDocument/2006/math" xmlns:v="urn:schemas-microsoft-com:vml" xmlns:wp14="http://schemas.microsoft.com/office/word/2010/wordprocessingDrawing" xmlns:wp="http://schemas.openxmlformats.org/drawingml/2006/wordprocessingDrawing" xmlns:w10="urn:schemas-microsoft-com:office:word" xmlns:w="http://schemas.openxmlformats.org/wordprocessingml/2006/main" xmlns:w14="http://schemas.microsoft.com/office/word/2010/wordml" xmlns:w15="http://schemas.microsoft.com/office/word/2012/wordml" xmlns:w16cex="http://schemas.microsoft.com/office/word/2018/wordml/cex" xmlns:w16cid="http://schemas.microsoft.com/office/word/2016/wordml/cid" xmlns:w16="http://schemas.microsoft.com/office/word/2018/wordml" xmlns:w16sdtdh="http://schemas.microsoft.com/office/word/2020/wordml/sdtdatahash" xmlns:w16se="http://schemas.microsoft.com/office/word/2015/wordml/symex" xmlns:wpg="http://schemas.microsoft.com/office/word/2010/wordprocessingGroup" xmlns:wpi="http://schemas.microsoft.com/office/word/2010/wordprocessingInk" xmlns:wne="http://schemas.microsoft.com/office/word/2006/wordml" xmlns:wps="http://schemas.microsoft.com/office/word/2010/wordprocessingShape" mc:Ignorable="w14 w15 w16se w16cid w16 w16cex w16sdtdh wp14">
   <w:body>
     <w:p>
       <w:pPr>
@@ -276,6 +276,17 @@
                 <w:szCs w:val="24"/>
               </w:rPr>
             </w:pPr>
+            <w:r>
+              <w:rPr>
+                <w:rStyle w:val="Strong"/>
+                <w:rFonts w:ascii="Source Sans Pro" w:hAnsi="Source Sans Pro"/>
+                <w:color w:val="222222"/>
+                <w:sz w:val="27"/>
+                <w:szCs w:val="27"/>
+                <w:shd w:val="clear" w:color="auto" w:fill="FFFFFF"/>
+              </w:rPr>
+              <w:t>1. What is DBMS?</w:t>
+            </w:r>
           </w:p>
         </w:tc>
         <w:tc>
@@ -284,10 +295,29 @@
           </w:tcPr>
           <w:p>
             <w:pPr>
-              <w:rPr>
-                <w:szCs w:val="24"/>
-              </w:rPr>
-            </w:pPr>
+              <w:tabs>
+                <w:tab w:val="left" w:pos="1605"/>
+              </w:tabs>
+              <w:rPr>
+                <w:szCs w:val="24"/>
+              </w:rPr>
+            </w:pPr>
+            <w:r>
+              <w:rPr>
+                <w:szCs w:val="24"/>
+              </w:rPr>
+              <w:tab/>
+            </w:r>
+            <w:r>
+              <w:rPr>
+                <w:rFonts w:ascii="Source Sans Pro" w:hAnsi="Source Sans Pro"/>
+                <w:color w:val="222222"/>
+                <w:sz w:val="27"/>
+                <w:szCs w:val="27"/>
+                <w:shd w:val="clear" w:color="auto" w:fill="FFFFFF"/>
+              </w:rPr>
+              <w:t>A Database Management System (DBMS) is a program that controls creation, maintenance and use of a database. DBMS can be termed as File Manager that manages data in a database rather than saving it in file systems.</w:t>
+            </w:r>
           </w:p>
         </w:tc>
       </w:tr>
@@ -298,6 +328,28 @@
           </w:tcPr>
           <w:p>
             <w:pPr>
+              <w:pStyle w:val="NormalWeb"/>
+              <w:shd w:val="clear" w:color="auto" w:fill="FFFFFF"/>
+              <w:rPr>
+                <w:rFonts w:ascii="Source Sans Pro" w:hAnsi="Source Sans Pro"/>
+                <w:color w:val="222222"/>
+                <w:sz w:val="27"/>
+                <w:szCs w:val="27"/>
+              </w:rPr>
+            </w:pPr>
+            <w:r>
+              <w:rPr>
+                <w:rStyle w:val="Strong"/>
+                <w:rFonts w:ascii="Source Sans Pro" w:hAnsi="Source Sans Pro"/>
+                <w:color w:val="222222"/>
+                <w:sz w:val="27"/>
+                <w:szCs w:val="27"/>
+              </w:rPr>
+              <w:t>2. What is RDBMS?</w:t>
+            </w:r>
+          </w:p>
+          <w:p>
+            <w:pPr>
               <w:rPr>
                 <w:szCs w:val="24"/>
               </w:rPr>
@@ -314,6 +366,16 @@
                 <w:szCs w:val="24"/>
               </w:rPr>
             </w:pPr>
+            <w:r>
+              <w:rPr>
+                <w:rFonts w:ascii="Source Sans Pro" w:hAnsi="Source Sans Pro"/>
+                <w:color w:val="222222"/>
+                <w:sz w:val="27"/>
+                <w:szCs w:val="27"/>
+                <w:shd w:val="clear" w:color="auto" w:fill="FFFFFF"/>
+              </w:rPr>
+              <w:t>RDBMS stands for Relational Database Management System. RDBMS store the data into the collection of tables, which is related by common fields between the columns of the table. It also provides relational operators to manipulate the data stored into the tables.</w:t>
+            </w:r>
           </w:p>
         </w:tc>
       </w:tr>
@@ -328,12 +390,86 @@
                 <w:szCs w:val="24"/>
               </w:rPr>
             </w:pPr>
+            <w:r>
+              <w:rPr>
+                <w:rStyle w:val="Strong"/>
+                <w:rFonts w:ascii="Source Sans Pro" w:hAnsi="Source Sans Pro"/>
+                <w:color w:val="222222"/>
+                <w:sz w:val="27"/>
+                <w:szCs w:val="27"/>
+                <w:shd w:val="clear" w:color="auto" w:fill="FFFFFF"/>
+              </w:rPr>
+              <w:t>3. What is SQL?</w:t>
+            </w:r>
           </w:p>
         </w:tc>
         <w:tc>
           <w:tcPr>
             <w:tcW w:w="4675" w:type="dxa"/>
           </w:tcPr>
+          <w:p>
+            <w:pPr>
+              <w:pStyle w:val="NormalWeb"/>
+              <w:shd w:val="clear" w:color="auto" w:fill="FFFFFF"/>
+              <w:rPr>
+                <w:rFonts w:ascii="Source Sans Pro" w:hAnsi="Source Sans Pro"/>
+                <w:color w:val="222222"/>
+                <w:sz w:val="27"/>
+                <w:szCs w:val="27"/>
+              </w:rPr>
+            </w:pPr>
+            <w:r>
+              <w:rPr>
+                <w:rFonts w:ascii="Source Sans Pro" w:hAnsi="Source Sans Pro"/>
+                <w:color w:val="222222"/>
+                <w:sz w:val="27"/>
+                <w:szCs w:val="27"/>
+              </w:rPr>
+              <w:t xml:space="preserve">SQL stands for Structured Query Language , and it is used to communicate with the Database. This is a standard language used to perform tasks such as retrieval, </w:t>
+            </w:r>
+            <w:proofErr w:type="spellStart"/>
+            <w:r>
+              <w:rPr>
+                <w:rFonts w:ascii="Source Sans Pro" w:hAnsi="Source Sans Pro"/>
+                <w:color w:val="222222"/>
+                <w:sz w:val="27"/>
+                <w:szCs w:val="27"/>
+              </w:rPr>
+              <w:t>updation</w:t>
+            </w:r>
+            <w:proofErr w:type="spellEnd"/>
+            <w:r>
+              <w:rPr>
+                <w:rFonts w:ascii="Source Sans Pro" w:hAnsi="Source Sans Pro"/>
+                <w:color w:val="222222"/>
+                <w:sz w:val="27"/>
+                <w:szCs w:val="27"/>
+              </w:rPr>
+              <w:t>, insertion and deletion of data from a database.</w:t>
+            </w:r>
+          </w:p>
+          <w:p>
+            <w:pPr>
+              <w:pStyle w:val="NormalWeb"/>
+              <w:shd w:val="clear" w:color="auto" w:fill="FFFFFF"/>
+              <w:rPr>
+                <w:rFonts w:ascii="Source Sans Pro" w:hAnsi="Source Sans Pro"/>
+                <w:color w:val="222222"/>
+                <w:sz w:val="27"/>
+                <w:szCs w:val="27"/>
+              </w:rPr>
+            </w:pPr>
+            <w:r>
+              <w:rPr>
+                <w:rFonts w:ascii="Source Sans Pro" w:hAnsi="Source Sans Pro"/>
+                <w:color w:val="222222"/>
+                <w:sz w:val="27"/>
+                <w:szCs w:val="27"/>
+              </w:rPr>
+              <w:lastRenderedPageBreak/>
+              <w:t>Standard SQL Commands are Select.</w:t>
+            </w:r>
+          </w:p>
           <w:p>
             <w:pPr>
               <w:rPr>
@@ -350,6 +486,29 @@
           </w:tcPr>
           <w:p>
             <w:pPr>
+              <w:pStyle w:val="NormalWeb"/>
+              <w:shd w:val="clear" w:color="auto" w:fill="FFFFFF"/>
+              <w:rPr>
+                <w:rFonts w:ascii="Source Sans Pro" w:hAnsi="Source Sans Pro"/>
+                <w:color w:val="222222"/>
+                <w:sz w:val="27"/>
+                <w:szCs w:val="27"/>
+              </w:rPr>
+            </w:pPr>
+            <w:r>
+              <w:rPr>
+                <w:rStyle w:val="Strong"/>
+                <w:rFonts w:ascii="Source Sans Pro" w:hAnsi="Source Sans Pro"/>
+                <w:color w:val="222222"/>
+                <w:sz w:val="27"/>
+                <w:szCs w:val="27"/>
+              </w:rPr>
+              <w:lastRenderedPageBreak/>
+              <w:t>4. What is a Database?</w:t>
+            </w:r>
+          </w:p>
+          <w:p>
+            <w:pPr>
               <w:rPr>
                 <w:szCs w:val="24"/>
               </w:rPr>
@@ -360,6 +519,48 @@
           <w:tcPr>
             <w:tcW w:w="4675" w:type="dxa"/>
           </w:tcPr>
+          <w:p>
+            <w:pPr>
+              <w:pStyle w:val="NormalWeb"/>
+              <w:shd w:val="clear" w:color="auto" w:fill="FFFFFF"/>
+              <w:rPr>
+                <w:rFonts w:ascii="Source Sans Pro" w:hAnsi="Source Sans Pro"/>
+                <w:color w:val="222222"/>
+                <w:sz w:val="27"/>
+                <w:szCs w:val="27"/>
+              </w:rPr>
+            </w:pPr>
+            <w:r>
+              <w:rPr>
+                <w:rFonts w:ascii="Source Sans Pro" w:hAnsi="Source Sans Pro"/>
+                <w:color w:val="222222"/>
+                <w:sz w:val="27"/>
+                <w:szCs w:val="27"/>
+              </w:rPr>
+              <w:t>Database is nothing but an organized form of data for easy access, storing, retrieval and managing of data. This is also known as structured form of data which can be accessed in many ways.</w:t>
+            </w:r>
+          </w:p>
+          <w:p>
+            <w:pPr>
+              <w:pStyle w:val="NormalWeb"/>
+              <w:shd w:val="clear" w:color="auto" w:fill="FFFFFF"/>
+              <w:rPr>
+                <w:rFonts w:ascii="Source Sans Pro" w:hAnsi="Source Sans Pro"/>
+                <w:color w:val="222222"/>
+                <w:sz w:val="27"/>
+                <w:szCs w:val="27"/>
+              </w:rPr>
+            </w:pPr>
+            <w:r>
+              <w:rPr>
+                <w:rFonts w:ascii="Source Sans Pro" w:hAnsi="Source Sans Pro"/>
+                <w:color w:val="222222"/>
+                <w:sz w:val="27"/>
+                <w:szCs w:val="27"/>
+              </w:rPr>
+              <w:t>Example: School Management Database, Bank Management Database.</w:t>
+            </w:r>
+          </w:p>
           <w:p>
             <w:pPr>
               <w:rPr>
@@ -376,6 +577,34 @@
           </w:tcPr>
           <w:p>
             <w:pPr>
+              <w:pStyle w:val="NormalWeb"/>
+              <w:shd w:val="clear" w:color="auto" w:fill="FFFFFF"/>
+              <w:rPr>
+                <w:rFonts w:ascii="Source Sans Pro" w:hAnsi="Source Sans Pro"/>
+                <w:color w:val="222222"/>
+                <w:sz w:val="27"/>
+                <w:szCs w:val="27"/>
+              </w:rPr>
+            </w:pPr>
+            <w:r>
+              <w:tab/>
+            </w:r>
+            <w:r>
+              <w:rPr>
+                <w:rStyle w:val="Strong"/>
+                <w:rFonts w:ascii="Source Sans Pro" w:hAnsi="Source Sans Pro"/>
+                <w:color w:val="222222"/>
+                <w:sz w:val="27"/>
+                <w:szCs w:val="27"/>
+              </w:rPr>
+              <w:t>5. What are tables and Fields?</w:t>
+            </w:r>
+          </w:p>
+          <w:p>
+            <w:pPr>
+              <w:tabs>
+                <w:tab w:val="left" w:pos="1065"/>
+              </w:tabs>
               <w:rPr>
                 <w:szCs w:val="24"/>
               </w:rPr>
@@ -386,6 +615,118 @@
           <w:tcPr>
             <w:tcW w:w="4675" w:type="dxa"/>
           </w:tcPr>
+          <w:p>
+            <w:pPr>
+              <w:pStyle w:val="NormalWeb"/>
+              <w:shd w:val="clear" w:color="auto" w:fill="FFFFFF"/>
+              <w:rPr>
+                <w:rFonts w:ascii="Source Sans Pro" w:hAnsi="Source Sans Pro"/>
+                <w:color w:val="222222"/>
+                <w:sz w:val="27"/>
+                <w:szCs w:val="27"/>
+              </w:rPr>
+            </w:pPr>
+            <w:r>
+              <w:rPr>
+                <w:rFonts w:ascii="Source Sans Pro" w:hAnsi="Source Sans Pro"/>
+                <w:color w:val="222222"/>
+                <w:sz w:val="27"/>
+                <w:szCs w:val="27"/>
+              </w:rPr>
+              <w:t>A table is a set of data that are organized in a model with Columns and Rows. Columns can be categorized as vertical, and Rows are horizontal. A table has specified number of column called fields but can have any number of rows which is called record.</w:t>
+            </w:r>
+          </w:p>
+          <w:p>
+            <w:pPr>
+              <w:pStyle w:val="NormalWeb"/>
+              <w:shd w:val="clear" w:color="auto" w:fill="FFFFFF"/>
+              <w:rPr>
+                <w:rFonts w:ascii="Source Sans Pro" w:hAnsi="Source Sans Pro"/>
+                <w:color w:val="222222"/>
+                <w:sz w:val="27"/>
+                <w:szCs w:val="27"/>
+              </w:rPr>
+            </w:pPr>
+            <w:r>
+              <w:rPr>
+                <w:rFonts w:ascii="Source Sans Pro" w:hAnsi="Source Sans Pro"/>
+                <w:color w:val="222222"/>
+                <w:sz w:val="27"/>
+                <w:szCs w:val="27"/>
+              </w:rPr>
+              <w:t>Example:.</w:t>
+            </w:r>
+          </w:p>
+          <w:p>
+            <w:pPr>
+              <w:pStyle w:val="NormalWeb"/>
+              <w:shd w:val="clear" w:color="auto" w:fill="FFFFFF"/>
+              <w:rPr>
+                <w:rFonts w:ascii="Source Sans Pro" w:hAnsi="Source Sans Pro"/>
+                <w:color w:val="222222"/>
+                <w:sz w:val="27"/>
+                <w:szCs w:val="27"/>
+              </w:rPr>
+            </w:pPr>
+            <w:r>
+              <w:rPr>
+                <w:rFonts w:ascii="Source Sans Pro" w:hAnsi="Source Sans Pro"/>
+                <w:color w:val="222222"/>
+                <w:sz w:val="27"/>
+                <w:szCs w:val="27"/>
+              </w:rPr>
+              <w:t>Table: Employee.</w:t>
+            </w:r>
+          </w:p>
+          <w:p>
+            <w:pPr>
+              <w:pStyle w:val="NormalWeb"/>
+              <w:shd w:val="clear" w:color="auto" w:fill="FFFFFF"/>
+              <w:rPr>
+                <w:rFonts w:ascii="Source Sans Pro" w:hAnsi="Source Sans Pro"/>
+                <w:color w:val="222222"/>
+                <w:sz w:val="27"/>
+                <w:szCs w:val="27"/>
+              </w:rPr>
+            </w:pPr>
+            <w:r>
+              <w:rPr>
+                <w:rFonts w:ascii="Source Sans Pro" w:hAnsi="Source Sans Pro"/>
+                <w:color w:val="222222"/>
+                <w:sz w:val="27"/>
+                <w:szCs w:val="27"/>
+              </w:rPr>
+              <w:t>Field: Emp ID, Emp Name, Date of Birth.</w:t>
+            </w:r>
+          </w:p>
+          <w:p>
+            <w:pPr>
+              <w:pStyle w:val="NormalWeb"/>
+              <w:shd w:val="clear" w:color="auto" w:fill="FFFFFF"/>
+              <w:rPr>
+                <w:rFonts w:ascii="Source Sans Pro" w:hAnsi="Source Sans Pro"/>
+                <w:color w:val="222222"/>
+                <w:sz w:val="27"/>
+                <w:szCs w:val="27"/>
+              </w:rPr>
+            </w:pPr>
+            <w:r>
+              <w:rPr>
+                <w:rFonts w:ascii="Source Sans Pro" w:hAnsi="Source Sans Pro"/>
+                <w:color w:val="222222"/>
+                <w:sz w:val="27"/>
+                <w:szCs w:val="27"/>
+              </w:rPr>
+              <w:t>Data: 201456, David, 11/15/1960.</w:t>
+            </w:r>
+          </w:p>
+          <w:p>
+            <w:pPr>
+              <w:rPr>
+                <w:szCs w:val="24"/>
+              </w:rPr>
+            </w:pPr>
+          </w:p>
           <w:p>
             <w:pPr>
               <w:rPr>
@@ -402,6 +743,34 @@
           </w:tcPr>
           <w:p>
             <w:pPr>
+              <w:pStyle w:val="NormalWeb"/>
+              <w:shd w:val="clear" w:color="auto" w:fill="FFFFFF"/>
+              <w:rPr>
+                <w:rFonts w:ascii="Source Sans Pro" w:hAnsi="Source Sans Pro"/>
+                <w:color w:val="222222"/>
+                <w:sz w:val="27"/>
+                <w:szCs w:val="27"/>
+              </w:rPr>
+            </w:pPr>
+            <w:r>
+              <w:tab/>
+            </w:r>
+            <w:r>
+              <w:rPr>
+                <w:rStyle w:val="Strong"/>
+                <w:rFonts w:ascii="Source Sans Pro" w:hAnsi="Source Sans Pro"/>
+                <w:color w:val="222222"/>
+                <w:sz w:val="27"/>
+                <w:szCs w:val="27"/>
+              </w:rPr>
+              <w:t>6. What is a primary key?</w:t>
+            </w:r>
+          </w:p>
+          <w:p>
+            <w:pPr>
+              <w:tabs>
+                <w:tab w:val="left" w:pos="1065"/>
+              </w:tabs>
               <w:rPr>
                 <w:szCs w:val="24"/>
               </w:rPr>
@@ -418,6 +787,16 @@
                 <w:szCs w:val="24"/>
               </w:rPr>
             </w:pPr>
+            <w:r>
+              <w:rPr>
+                <w:rFonts w:ascii="Source Sans Pro" w:hAnsi="Source Sans Pro"/>
+                <w:color w:val="222222"/>
+                <w:sz w:val="27"/>
+                <w:szCs w:val="27"/>
+                <w:shd w:val="clear" w:color="auto" w:fill="FFFFFF"/>
+              </w:rPr>
+              <w:t>A primary key is a combination of fields which uniquely specify a row. This is a special kind of unique key, and it has implicit NOT NULL constraint. It means, Primary key values cannot be NULL.</w:t>
+            </w:r>
           </w:p>
         </w:tc>
       </w:tr>
@@ -428,6 +807,29 @@
           </w:tcPr>
           <w:p>
             <w:pPr>
+              <w:pStyle w:val="NormalWeb"/>
+              <w:shd w:val="clear" w:color="auto" w:fill="FFFFFF"/>
+              <w:rPr>
+                <w:rFonts w:ascii="Source Sans Pro" w:hAnsi="Source Sans Pro"/>
+                <w:color w:val="222222"/>
+                <w:sz w:val="27"/>
+                <w:szCs w:val="27"/>
+              </w:rPr>
+            </w:pPr>
+            <w:r>
+              <w:rPr>
+                <w:rStyle w:val="Strong"/>
+                <w:rFonts w:ascii="Source Sans Pro" w:hAnsi="Source Sans Pro"/>
+                <w:color w:val="222222"/>
+                <w:sz w:val="27"/>
+                <w:szCs w:val="27"/>
+              </w:rPr>
+              <w:lastRenderedPageBreak/>
+              <w:t>7. What is a unique key?</w:t>
+            </w:r>
+          </w:p>
+          <w:p>
+            <w:pPr>
               <w:rPr>
                 <w:szCs w:val="24"/>
               </w:rPr>
@@ -438,6 +840,69 @@
           <w:tcPr>
             <w:tcW w:w="4675" w:type="dxa"/>
           </w:tcPr>
+          <w:p>
+            <w:pPr>
+              <w:pStyle w:val="NormalWeb"/>
+              <w:shd w:val="clear" w:color="auto" w:fill="FFFFFF"/>
+              <w:rPr>
+                <w:rFonts w:ascii="Source Sans Pro" w:hAnsi="Source Sans Pro"/>
+                <w:color w:val="222222"/>
+                <w:sz w:val="27"/>
+                <w:szCs w:val="27"/>
+              </w:rPr>
+            </w:pPr>
+            <w:r>
+              <w:rPr>
+                <w:rFonts w:ascii="Source Sans Pro" w:hAnsi="Source Sans Pro"/>
+                <w:color w:val="222222"/>
+                <w:sz w:val="27"/>
+                <w:szCs w:val="27"/>
+              </w:rPr>
+              <w:t>A Unique key constraint uniquely identified each record in the database. This provides uniqueness for the column or set of columns.</w:t>
+            </w:r>
+          </w:p>
+          <w:p>
+            <w:pPr>
+              <w:pStyle w:val="NormalWeb"/>
+              <w:shd w:val="clear" w:color="auto" w:fill="FFFFFF"/>
+              <w:rPr>
+                <w:rFonts w:ascii="Source Sans Pro" w:hAnsi="Source Sans Pro"/>
+                <w:color w:val="222222"/>
+                <w:sz w:val="27"/>
+                <w:szCs w:val="27"/>
+              </w:rPr>
+            </w:pPr>
+            <w:r>
+              <w:rPr>
+                <w:rFonts w:ascii="Source Sans Pro" w:hAnsi="Source Sans Pro"/>
+                <w:color w:val="222222"/>
+                <w:sz w:val="27"/>
+                <w:szCs w:val="27"/>
+              </w:rPr>
+              <w:t>A Primary key constraint has automatic unique constraint defined on it. But not, in the case of Unique Key.</w:t>
+            </w:r>
+          </w:p>
+          <w:p>
+            <w:pPr>
+              <w:pStyle w:val="NormalWeb"/>
+              <w:shd w:val="clear" w:color="auto" w:fill="FFFFFF"/>
+              <w:rPr>
+                <w:rFonts w:ascii="Source Sans Pro" w:hAnsi="Source Sans Pro"/>
+                <w:color w:val="222222"/>
+                <w:sz w:val="27"/>
+                <w:szCs w:val="27"/>
+              </w:rPr>
+            </w:pPr>
+            <w:r>
+              <w:rPr>
+                <w:rFonts w:ascii="Source Sans Pro" w:hAnsi="Source Sans Pro"/>
+                <w:color w:val="222222"/>
+                <w:sz w:val="27"/>
+                <w:szCs w:val="27"/>
+              </w:rPr>
+              <w:t>There can be many unique constraint defined per table, but only one Primary key constraint defined per table.</w:t>
+            </w:r>
+          </w:p>
           <w:p>
             <w:pPr>
               <w:rPr>
@@ -454,6 +919,29 @@
           </w:tcPr>
           <w:p>
             <w:pPr>
+              <w:pStyle w:val="NormalWeb"/>
+              <w:shd w:val="clear" w:color="auto" w:fill="FFFFFF"/>
+              <w:rPr>
+                <w:rFonts w:ascii="Source Sans Pro" w:hAnsi="Source Sans Pro"/>
+                <w:color w:val="222222"/>
+                <w:sz w:val="27"/>
+                <w:szCs w:val="27"/>
+              </w:rPr>
+            </w:pPr>
+            <w:r>
+              <w:rPr>
+                <w:rStyle w:val="Strong"/>
+                <w:rFonts w:ascii="Source Sans Pro" w:hAnsi="Source Sans Pro"/>
+                <w:color w:val="222222"/>
+                <w:sz w:val="27"/>
+                <w:szCs w:val="27"/>
+              </w:rPr>
+              <w:t>8. What is a foreign key?</w:t>
+            </w:r>
+          </w:p>
+          <w:p>
+            <w:pPr>
+              <w:ind w:firstLine="720"/>
               <w:rPr>
                 <w:szCs w:val="24"/>
               </w:rPr>
@@ -466,10 +954,21 @@
           </w:tcPr>
           <w:p>
             <w:pPr>
-              <w:rPr>
-                <w:szCs w:val="24"/>
-              </w:rPr>
-            </w:pPr>
+              <w:ind w:firstLine="720"/>
+              <w:rPr>
+                <w:szCs w:val="24"/>
+              </w:rPr>
+            </w:pPr>
+            <w:r>
+              <w:rPr>
+                <w:rFonts w:ascii="Source Sans Pro" w:hAnsi="Source Sans Pro"/>
+                <w:color w:val="222222"/>
+                <w:sz w:val="27"/>
+                <w:szCs w:val="27"/>
+                <w:shd w:val="clear" w:color="auto" w:fill="FFFFFF"/>
+              </w:rPr>
+              <w:t>A foreign key is one table which can be related to the primary key of another table. Relationship needs to be created between two tables by referencing foreign key with the primary key of another table.</w:t>
+            </w:r>
           </w:p>
         </w:tc>
       </w:tr>
@@ -480,6 +979,28 @@
           </w:tcPr>
           <w:p>
             <w:pPr>
+              <w:pStyle w:val="NormalWeb"/>
+              <w:shd w:val="clear" w:color="auto" w:fill="FFFFFF"/>
+              <w:rPr>
+                <w:rFonts w:ascii="Source Sans Pro" w:hAnsi="Source Sans Pro"/>
+                <w:color w:val="222222"/>
+                <w:sz w:val="27"/>
+                <w:szCs w:val="27"/>
+              </w:rPr>
+            </w:pPr>
+            <w:r>
+              <w:rPr>
+                <w:rStyle w:val="Strong"/>
+                <w:rFonts w:ascii="Source Sans Pro" w:hAnsi="Source Sans Pro"/>
+                <w:color w:val="222222"/>
+                <w:sz w:val="27"/>
+                <w:szCs w:val="27"/>
+              </w:rPr>
+              <w:t>9. What is a join?</w:t>
+            </w:r>
+          </w:p>
+          <w:p>
+            <w:pPr>
               <w:rPr>
                 <w:szCs w:val="24"/>
               </w:rPr>
@@ -496,6 +1017,16 @@
                 <w:szCs w:val="24"/>
               </w:rPr>
             </w:pPr>
+            <w:r>
+              <w:rPr>
+                <w:rFonts w:ascii="Source Sans Pro" w:hAnsi="Source Sans Pro"/>
+                <w:color w:val="222222"/>
+                <w:sz w:val="27"/>
+                <w:szCs w:val="27"/>
+                <w:shd w:val="clear" w:color="auto" w:fill="FFFFFF"/>
+              </w:rPr>
+              <w:t>This is a keyword used to query data from more tables based on the relationship between the fields of the tables. Keys play a major role when JOINs are used.</w:t>
+            </w:r>
           </w:p>
         </w:tc>
       </w:tr>
@@ -506,6 +1037,28 @@
           </w:tcPr>
           <w:p>
             <w:pPr>
+              <w:pStyle w:val="NormalWeb"/>
+              <w:shd w:val="clear" w:color="auto" w:fill="FFFFFF"/>
+              <w:rPr>
+                <w:rFonts w:ascii="Source Sans Pro" w:hAnsi="Source Sans Pro"/>
+                <w:color w:val="222222"/>
+                <w:sz w:val="27"/>
+                <w:szCs w:val="27"/>
+              </w:rPr>
+            </w:pPr>
+            <w:r>
+              <w:rPr>
+                <w:rStyle w:val="Strong"/>
+                <w:rFonts w:ascii="Source Sans Pro" w:hAnsi="Source Sans Pro"/>
+                <w:color w:val="222222"/>
+                <w:sz w:val="27"/>
+                <w:szCs w:val="27"/>
+              </w:rPr>
+              <w:t>10. What are the types of join and explain each?</w:t>
+            </w:r>
+          </w:p>
+          <w:p>
+            <w:pPr>
               <w:rPr>
                 <w:szCs w:val="24"/>
               </w:rPr>
@@ -518,6 +1071,35 @@
           </w:tcPr>
           <w:p>
             <w:pPr>
+              <w:pStyle w:val="NormalWeb"/>
+              <w:shd w:val="clear" w:color="auto" w:fill="FFFFFF"/>
+              <w:rPr>
+                <w:rFonts w:ascii="Source Sans Pro" w:hAnsi="Source Sans Pro"/>
+                <w:color w:val="222222"/>
+                <w:sz w:val="27"/>
+                <w:szCs w:val="27"/>
+              </w:rPr>
+            </w:pPr>
+            <w:r>
+              <w:rPr>
+                <w:rFonts w:ascii="Source Sans Pro" w:hAnsi="Source Sans Pro"/>
+                <w:color w:val="222222"/>
+                <w:sz w:val="27"/>
+                <w:szCs w:val="27"/>
+              </w:rPr>
+              <w:t>There are various types of join which can be used to retrieve data and it depends on the relationship between tables.</w:t>
+            </w:r>
+          </w:p>
+          <w:p>
+            <w:pPr>
+              <w:rPr>
+                <w:szCs w:val="24"/>
+              </w:rPr>
+            </w:pPr>
+          </w:p>
+          <w:p>
+            <w:pPr>
+              <w:jc w:val="center"/>
               <w:rPr>
                 <w:szCs w:val="24"/>
               </w:rPr>
@@ -532,6 +1114,28 @@
           </w:tcPr>
           <w:p>
             <w:pPr>
+              <w:pStyle w:val="NormalWeb"/>
+              <w:shd w:val="clear" w:color="auto" w:fill="FFFFFF"/>
+              <w:rPr>
+                <w:rFonts w:ascii="Source Sans Pro" w:hAnsi="Source Sans Pro"/>
+                <w:color w:val="222222"/>
+                <w:sz w:val="27"/>
+                <w:szCs w:val="27"/>
+              </w:rPr>
+            </w:pPr>
+            <w:r>
+              <w:rPr>
+                <w:rStyle w:val="Strong"/>
+                <w:rFonts w:ascii="Source Sans Pro" w:hAnsi="Source Sans Pro"/>
+                <w:color w:val="222222"/>
+                <w:sz w:val="27"/>
+                <w:szCs w:val="27"/>
+              </w:rPr>
+              <w:t>11. What is normalization?</w:t>
+            </w:r>
+          </w:p>
+          <w:p>
+            <w:pPr>
               <w:rPr>
                 <w:szCs w:val="24"/>
               </w:rPr>
@@ -548,6 +1152,27 @@
                 <w:szCs w:val="24"/>
               </w:rPr>
             </w:pPr>
+            <w:r>
+              <w:rPr>
+                <w:rFonts w:ascii="Source Sans Pro" w:hAnsi="Source Sans Pro"/>
+                <w:color w:val="222222"/>
+                <w:sz w:val="27"/>
+                <w:szCs w:val="27"/>
+                <w:shd w:val="clear" w:color="auto" w:fill="FFFFFF"/>
+              </w:rPr>
+              <w:t xml:space="preserve">Normalization is the process of minimizing redundancy and dependency by organizing fields and table of a database. The main aim of Normalization is to add, delete or </w:t>
+            </w:r>
+            <w:r>
+              <w:rPr>
+                <w:rFonts w:ascii="Source Sans Pro" w:hAnsi="Source Sans Pro"/>
+                <w:color w:val="222222"/>
+                <w:sz w:val="27"/>
+                <w:szCs w:val="27"/>
+                <w:shd w:val="clear" w:color="auto" w:fill="FFFFFF"/>
+              </w:rPr>
+              <w:lastRenderedPageBreak/>
+              <w:t>modify field that can be made in a single table.</w:t>
+            </w:r>
           </w:p>
         </w:tc>
       </w:tr>
@@ -558,6 +1183,30 @@
           </w:tcPr>
           <w:p>
             <w:pPr>
+              <w:pStyle w:val="NormalWeb"/>
+              <w:shd w:val="clear" w:color="auto" w:fill="FFFFFF"/>
+              <w:rPr>
+                <w:rFonts w:ascii="Source Sans Pro" w:hAnsi="Source Sans Pro"/>
+                <w:color w:val="222222"/>
+                <w:sz w:val="27"/>
+                <w:szCs w:val="27"/>
+              </w:rPr>
+            </w:pPr>
+            <w:r>
+              <w:rPr>
+                <w:rStyle w:val="Strong"/>
+                <w:rFonts w:ascii="Source Sans Pro" w:hAnsi="Source Sans Pro"/>
+                <w:color w:val="222222"/>
+                <w:sz w:val="27"/>
+                <w:szCs w:val="27"/>
+              </w:rPr>
+              <w:lastRenderedPageBreak/>
+              <w:t>12. What is Denormalization.</w:t>
+            </w:r>
+          </w:p>
+          <w:p>
+            <w:pPr>
+              <w:ind w:firstLine="720"/>
               <w:rPr>
                 <w:szCs w:val="24"/>
               </w:rPr>
@@ -570,10 +1219,33 @@
           </w:tcPr>
           <w:p>
             <w:pPr>
-              <w:rPr>
-                <w:szCs w:val="24"/>
-              </w:rPr>
-            </w:pPr>
+              <w:ind w:firstLine="720"/>
+              <w:rPr>
+                <w:szCs w:val="24"/>
+              </w:rPr>
+            </w:pPr>
+            <w:proofErr w:type="spellStart"/>
+            <w:r>
+              <w:rPr>
+                <w:rFonts w:ascii="Source Sans Pro" w:hAnsi="Source Sans Pro"/>
+                <w:color w:val="222222"/>
+                <w:sz w:val="27"/>
+                <w:szCs w:val="27"/>
+                <w:shd w:val="clear" w:color="auto" w:fill="FFFFFF"/>
+              </w:rPr>
+              <w:t>DeNormalization</w:t>
+            </w:r>
+            <w:proofErr w:type="spellEnd"/>
+            <w:r>
+              <w:rPr>
+                <w:rFonts w:ascii="Source Sans Pro" w:hAnsi="Source Sans Pro"/>
+                <w:color w:val="222222"/>
+                <w:sz w:val="27"/>
+                <w:szCs w:val="27"/>
+                <w:shd w:val="clear" w:color="auto" w:fill="FFFFFF"/>
+              </w:rPr>
+              <w:t xml:space="preserve"> is a technique used to access the data from higher to lower normal forms of database. It is also process of introducing redundancy into a table by incorporating data from the related tables.</w:t>
+            </w:r>
           </w:p>
         </w:tc>
       </w:tr>
@@ -584,6 +1256,34 @@
           </w:tcPr>
           <w:p>
             <w:pPr>
+              <w:pStyle w:val="NormalWeb"/>
+              <w:shd w:val="clear" w:color="auto" w:fill="FFFFFF"/>
+              <w:rPr>
+                <w:rFonts w:ascii="Source Sans Pro" w:hAnsi="Source Sans Pro"/>
+                <w:color w:val="222222"/>
+                <w:sz w:val="27"/>
+                <w:szCs w:val="27"/>
+              </w:rPr>
+            </w:pPr>
+            <w:r>
+              <w:tab/>
+            </w:r>
+            <w:r>
+              <w:rPr>
+                <w:rStyle w:val="Strong"/>
+                <w:rFonts w:ascii="Source Sans Pro" w:hAnsi="Source Sans Pro"/>
+                <w:color w:val="222222"/>
+                <w:sz w:val="27"/>
+                <w:szCs w:val="27"/>
+              </w:rPr>
+              <w:t>13. What are all the different normalizations?</w:t>
+            </w:r>
+          </w:p>
+          <w:p>
+            <w:pPr>
+              <w:tabs>
+                <w:tab w:val="left" w:pos="1305"/>
+              </w:tabs>
               <w:rPr>
                 <w:szCs w:val="24"/>
               </w:rPr>
@@ -600,6 +1300,16 @@
                 <w:szCs w:val="24"/>
               </w:rPr>
             </w:pPr>
+            <w:r>
+              <w:rPr>
+                <w:rFonts w:ascii="Source Sans Pro" w:hAnsi="Source Sans Pro"/>
+                <w:color w:val="222222"/>
+                <w:sz w:val="27"/>
+                <w:szCs w:val="27"/>
+                <w:shd w:val="clear" w:color="auto" w:fill="FFFFFF"/>
+              </w:rPr>
+              <w:t>The normal forms can be divided into 5 forms, and they are explained below -.</w:t>
+            </w:r>
           </w:p>
         </w:tc>
       </w:tr>
@@ -610,6 +1320,29 @@
           </w:tcPr>
           <w:p>
             <w:pPr>
+              <w:pStyle w:val="NormalWeb"/>
+              <w:shd w:val="clear" w:color="auto" w:fill="FFFFFF"/>
+              <w:rPr>
+                <w:rFonts w:ascii="Source Sans Pro" w:hAnsi="Source Sans Pro"/>
+                <w:color w:val="222222"/>
+                <w:sz w:val="27"/>
+                <w:szCs w:val="27"/>
+              </w:rPr>
+            </w:pPr>
+            <w:r>
+              <w:rPr>
+                <w:rStyle w:val="Strong"/>
+                <w:rFonts w:ascii="Source Sans Pro" w:hAnsi="Source Sans Pro"/>
+                <w:color w:val="222222"/>
+                <w:sz w:val="27"/>
+                <w:szCs w:val="27"/>
+              </w:rPr>
+              <w:t>14. What is a View?</w:t>
+            </w:r>
+          </w:p>
+          <w:p>
+            <w:pPr>
+              <w:ind w:firstLine="720"/>
               <w:rPr>
                 <w:szCs w:val="24"/>
               </w:rPr>
@@ -620,6 +1353,27 @@
           <w:tcPr>
             <w:tcW w:w="4675" w:type="dxa"/>
           </w:tcPr>
+          <w:p>
+            <w:pPr>
+              <w:pStyle w:val="NormalWeb"/>
+              <w:shd w:val="clear" w:color="auto" w:fill="FFFFFF"/>
+              <w:rPr>
+                <w:rFonts w:ascii="Source Sans Pro" w:hAnsi="Source Sans Pro"/>
+                <w:color w:val="222222"/>
+                <w:sz w:val="27"/>
+                <w:szCs w:val="27"/>
+              </w:rPr>
+            </w:pPr>
+            <w:r>
+              <w:rPr>
+                <w:rFonts w:ascii="Source Sans Pro" w:hAnsi="Source Sans Pro"/>
+                <w:color w:val="222222"/>
+                <w:sz w:val="27"/>
+                <w:szCs w:val="27"/>
+              </w:rPr>
+              <w:t>A view is a virtual table which consists of a subset of data contained in a table. Views are not virtually present, and it takes less space to store. View can have data of one or more tables combined, and it is depending on the relationship.</w:t>
+            </w:r>
+          </w:p>
           <w:p>
             <w:pPr>
               <w:rPr>
@@ -636,6 +1390,28 @@
           </w:tcPr>
           <w:p>
             <w:pPr>
+              <w:pStyle w:val="NormalWeb"/>
+              <w:shd w:val="clear" w:color="auto" w:fill="FFFFFF"/>
+              <w:rPr>
+                <w:rFonts w:ascii="Source Sans Pro" w:hAnsi="Source Sans Pro"/>
+                <w:color w:val="222222"/>
+                <w:sz w:val="27"/>
+                <w:szCs w:val="27"/>
+              </w:rPr>
+            </w:pPr>
+            <w:r>
+              <w:rPr>
+                <w:rStyle w:val="Strong"/>
+                <w:rFonts w:ascii="Source Sans Pro" w:hAnsi="Source Sans Pro"/>
+                <w:color w:val="222222"/>
+                <w:sz w:val="27"/>
+                <w:szCs w:val="27"/>
+              </w:rPr>
+              <w:t>15. What is an Index?</w:t>
+            </w:r>
+          </w:p>
+          <w:p>
+            <w:pPr>
               <w:rPr>
                 <w:szCs w:val="24"/>
               </w:rPr>
@@ -652,6 +1428,16 @@
                 <w:szCs w:val="24"/>
               </w:rPr>
             </w:pPr>
+            <w:r>
+              <w:rPr>
+                <w:rFonts w:ascii="Source Sans Pro" w:hAnsi="Source Sans Pro"/>
+                <w:color w:val="222222"/>
+                <w:sz w:val="27"/>
+                <w:szCs w:val="27"/>
+                <w:shd w:val="clear" w:color="auto" w:fill="FFFFFF"/>
+              </w:rPr>
+              <w:t>An index is performance tuning method of allowing faster retrieval of records from the table. An index creates an entry for each value and it will be faster to retrieve data.</w:t>
+            </w:r>
           </w:p>
         </w:tc>
       </w:tr>
@@ -662,6 +1448,28 @@
           </w:tcPr>
           <w:p>
             <w:pPr>
+              <w:pStyle w:val="NormalWeb"/>
+              <w:shd w:val="clear" w:color="auto" w:fill="FFFFFF"/>
+              <w:rPr>
+                <w:rFonts w:ascii="Source Sans Pro" w:hAnsi="Source Sans Pro"/>
+                <w:color w:val="222222"/>
+                <w:sz w:val="27"/>
+                <w:szCs w:val="27"/>
+              </w:rPr>
+            </w:pPr>
+            <w:r>
+              <w:rPr>
+                <w:rStyle w:val="Strong"/>
+                <w:rFonts w:ascii="Source Sans Pro" w:hAnsi="Source Sans Pro"/>
+                <w:color w:val="222222"/>
+                <w:sz w:val="27"/>
+                <w:szCs w:val="27"/>
+              </w:rPr>
+              <w:t>16. What are all the different types of indexes?</w:t>
+            </w:r>
+          </w:p>
+          <w:p>
+            <w:pPr>
               <w:rPr>
                 <w:szCs w:val="24"/>
               </w:rPr>
@@ -672,6 +1480,223 @@
           <w:tcPr>
             <w:tcW w:w="4675" w:type="dxa"/>
           </w:tcPr>
+          <w:p>
+            <w:pPr>
+              <w:shd w:val="clear" w:color="auto" w:fill="FFFFFF"/>
+              <w:spacing w:before="100" w:beforeAutospacing="1" w:after="100" w:afterAutospacing="1"/>
+              <w:rPr>
+                <w:rFonts w:ascii="Source Sans Pro" w:eastAsia="Times New Roman" w:hAnsi="Source Sans Pro" w:cs="Times New Roman"/>
+                <w:color w:val="222222"/>
+                <w:sz w:val="27"/>
+                <w:szCs w:val="27"/>
+              </w:rPr>
+            </w:pPr>
+            <w:r>
+              <w:rPr>
+                <w:rFonts w:ascii="Source Sans Pro" w:eastAsia="Times New Roman" w:hAnsi="Source Sans Pro" w:cs="Times New Roman"/>
+                <w:color w:val="222222"/>
+                <w:sz w:val="27"/>
+                <w:szCs w:val="27"/>
+              </w:rPr>
+              <w:t>There are three types of indexes -.</w:t>
+            </w:r>
+          </w:p>
+          <w:p>
+            <w:pPr>
+              <w:numPr>
+                <w:ilvl w:val="0"/>
+                <w:numId w:val="7"/>
+              </w:numPr>
+              <w:shd w:val="clear" w:color="auto" w:fill="FFFFFF"/>
+              <w:spacing w:before="100" w:beforeAutospacing="1" w:after="100" w:afterAutospacing="1"/>
+              <w:rPr>
+                <w:rFonts w:ascii="Source Sans Pro" w:eastAsia="Times New Roman" w:hAnsi="Source Sans Pro" w:cs="Times New Roman"/>
+                <w:color w:val="222222"/>
+                <w:sz w:val="27"/>
+                <w:szCs w:val="27"/>
+              </w:rPr>
+            </w:pPr>
+            <w:r>
+              <w:rPr>
+                <w:rFonts w:ascii="Source Sans Pro" w:eastAsia="Times New Roman" w:hAnsi="Source Sans Pro" w:cs="Times New Roman"/>
+                <w:b/>
+                <w:bCs/>
+                <w:color w:val="222222"/>
+                <w:sz w:val="27"/>
+                <w:szCs w:val="27"/>
+              </w:rPr>
+              <w:t>Unique Index.</w:t>
+            </w:r>
+          </w:p>
+          <w:p>
+            <w:pPr>
+              <w:shd w:val="clear" w:color="auto" w:fill="FFFFFF"/>
+              <w:spacing w:before="100" w:beforeAutospacing="1" w:after="100" w:afterAutospacing="1"/>
+              <w:rPr>
+                <w:rFonts w:ascii="Source Sans Pro" w:eastAsia="Times New Roman" w:hAnsi="Source Sans Pro" w:cs="Times New Roman"/>
+                <w:color w:val="222222"/>
+                <w:sz w:val="27"/>
+                <w:szCs w:val="27"/>
+              </w:rPr>
+            </w:pPr>
+            <w:r>
+              <w:rPr>
+                <w:rFonts w:ascii="Source Sans Pro" w:eastAsia="Times New Roman" w:hAnsi="Source Sans Pro" w:cs="Times New Roman"/>
+                <w:color w:val="222222"/>
+                <w:sz w:val="27"/>
+                <w:szCs w:val="27"/>
+              </w:rPr>
+              <w:t>This indexing does not allow the field to have duplicate values if the column is unique indexed. Unique index can be applied automatically when primary key is defined.</w:t>
+            </w:r>
+          </w:p>
+          <w:p>
+            <w:pPr>
+              <w:numPr>
+                <w:ilvl w:val="0"/>
+                <w:numId w:val="8"/>
+              </w:numPr>
+              <w:shd w:val="clear" w:color="auto" w:fill="FFFFFF"/>
+              <w:spacing w:before="100" w:beforeAutospacing="1" w:after="100" w:afterAutospacing="1"/>
+              <w:rPr>
+                <w:rFonts w:ascii="Source Sans Pro" w:eastAsia="Times New Roman" w:hAnsi="Source Sans Pro" w:cs="Times New Roman"/>
+                <w:color w:val="222222"/>
+                <w:sz w:val="27"/>
+                <w:szCs w:val="27"/>
+              </w:rPr>
+            </w:pPr>
+            <w:r>
+              <w:rPr>
+                <w:rFonts w:ascii="Source Sans Pro" w:eastAsia="Times New Roman" w:hAnsi="Source Sans Pro" w:cs="Times New Roman"/>
+                <w:b/>
+                <w:bCs/>
+                <w:color w:val="222222"/>
+                <w:sz w:val="27"/>
+                <w:szCs w:val="27"/>
+              </w:rPr>
+              <w:t>Clustered Index.</w:t>
+            </w:r>
+          </w:p>
+          <w:p>
+            <w:pPr>
+              <w:shd w:val="clear" w:color="auto" w:fill="FFFFFF"/>
+              <w:spacing w:before="100" w:beforeAutospacing="1" w:after="100" w:afterAutospacing="1"/>
+              <w:rPr>
+                <w:rFonts w:ascii="Source Sans Pro" w:eastAsia="Times New Roman" w:hAnsi="Source Sans Pro" w:cs="Times New Roman"/>
+                <w:color w:val="222222"/>
+                <w:sz w:val="27"/>
+                <w:szCs w:val="27"/>
+              </w:rPr>
+            </w:pPr>
+            <w:r>
+              <w:rPr>
+                <w:rFonts w:ascii="Source Sans Pro" w:eastAsia="Times New Roman" w:hAnsi="Source Sans Pro" w:cs="Times New Roman"/>
+                <w:color w:val="222222"/>
+                <w:sz w:val="27"/>
+                <w:szCs w:val="27"/>
+              </w:rPr>
+              <w:lastRenderedPageBreak/>
+              <w:t>This type of index reorders the physical order of the table and search based on the key values. Each table can have only one clustered index.</w:t>
+            </w:r>
+          </w:p>
+          <w:p>
+            <w:pPr>
+              <w:numPr>
+                <w:ilvl w:val="0"/>
+                <w:numId w:val="9"/>
+              </w:numPr>
+              <w:shd w:val="clear" w:color="auto" w:fill="FFFFFF"/>
+              <w:spacing w:before="100" w:beforeAutospacing="1" w:after="100" w:afterAutospacing="1"/>
+              <w:rPr>
+                <w:rFonts w:ascii="Source Sans Pro" w:eastAsia="Times New Roman" w:hAnsi="Source Sans Pro" w:cs="Times New Roman"/>
+                <w:color w:val="222222"/>
+                <w:sz w:val="27"/>
+                <w:szCs w:val="27"/>
+              </w:rPr>
+            </w:pPr>
+            <w:proofErr w:type="spellStart"/>
+            <w:r>
+              <w:rPr>
+                <w:rFonts w:ascii="Source Sans Pro" w:eastAsia="Times New Roman" w:hAnsi="Source Sans Pro" w:cs="Times New Roman"/>
+                <w:b/>
+                <w:bCs/>
+                <w:color w:val="222222"/>
+                <w:sz w:val="27"/>
+                <w:szCs w:val="27"/>
+              </w:rPr>
+              <w:t>NonClustered</w:t>
+            </w:r>
+            <w:proofErr w:type="spellEnd"/>
+            <w:r>
+              <w:rPr>
+                <w:rFonts w:ascii="Source Sans Pro" w:eastAsia="Times New Roman" w:hAnsi="Source Sans Pro" w:cs="Times New Roman"/>
+                <w:b/>
+                <w:bCs/>
+                <w:color w:val="222222"/>
+                <w:sz w:val="27"/>
+                <w:szCs w:val="27"/>
+              </w:rPr>
+              <w:t xml:space="preserve"> Index.</w:t>
+            </w:r>
+          </w:p>
+          <w:p>
+            <w:pPr>
+              <w:shd w:val="clear" w:color="auto" w:fill="FFFFFF"/>
+              <w:spacing w:before="100" w:beforeAutospacing="1" w:after="100" w:afterAutospacing="1"/>
+              <w:rPr>
+                <w:rFonts w:ascii="Source Sans Pro" w:eastAsia="Times New Roman" w:hAnsi="Source Sans Pro" w:cs="Times New Roman"/>
+                <w:color w:val="222222"/>
+                <w:sz w:val="27"/>
+                <w:szCs w:val="27"/>
+              </w:rPr>
+            </w:pPr>
+            <w:proofErr w:type="spellStart"/>
+            <w:r>
+              <w:rPr>
+                <w:rFonts w:ascii="Source Sans Pro" w:eastAsia="Times New Roman" w:hAnsi="Source Sans Pro" w:cs="Times New Roman"/>
+                <w:color w:val="222222"/>
+                <w:sz w:val="27"/>
+                <w:szCs w:val="27"/>
+              </w:rPr>
+              <w:t>NonClustered</w:t>
+            </w:r>
+            <w:proofErr w:type="spellEnd"/>
+            <w:r>
+              <w:rPr>
+                <w:rFonts w:ascii="Source Sans Pro" w:eastAsia="Times New Roman" w:hAnsi="Source Sans Pro" w:cs="Times New Roman"/>
+                <w:color w:val="222222"/>
+                <w:sz w:val="27"/>
+                <w:szCs w:val="27"/>
+              </w:rPr>
+              <w:t xml:space="preserve"> Index does not alter the physical order of the table and maintains logical order of data. Each table can have 999 </w:t>
+            </w:r>
+            <w:proofErr w:type="spellStart"/>
+            <w:r>
+              <w:rPr>
+                <w:rFonts w:ascii="Source Sans Pro" w:eastAsia="Times New Roman" w:hAnsi="Source Sans Pro" w:cs="Times New Roman"/>
+                <w:color w:val="222222"/>
+                <w:sz w:val="27"/>
+                <w:szCs w:val="27"/>
+              </w:rPr>
+              <w:t>nonclustered</w:t>
+            </w:r>
+            <w:proofErr w:type="spellEnd"/>
+            <w:r>
+              <w:rPr>
+                <w:rFonts w:ascii="Source Sans Pro" w:eastAsia="Times New Roman" w:hAnsi="Source Sans Pro" w:cs="Times New Roman"/>
+                <w:color w:val="222222"/>
+                <w:sz w:val="27"/>
+                <w:szCs w:val="27"/>
+              </w:rPr>
+              <w:t xml:space="preserve"> indexes.</w:t>
+            </w:r>
+          </w:p>
+          <w:p>
+            <w:pPr>
+              <w:rPr>
+                <w:szCs w:val="24"/>
+              </w:rPr>
+            </w:pPr>
+          </w:p>
           <w:p>
             <w:pPr>
               <w:rPr>
@@ -688,6 +1713,30 @@
           </w:tcPr>
           <w:p>
             <w:pPr>
+              <w:pStyle w:val="NormalWeb"/>
+              <w:shd w:val="clear" w:color="auto" w:fill="FFFFFF"/>
+              <w:rPr>
+                <w:rFonts w:ascii="Source Sans Pro" w:hAnsi="Source Sans Pro"/>
+                <w:color w:val="222222"/>
+                <w:sz w:val="27"/>
+                <w:szCs w:val="27"/>
+              </w:rPr>
+            </w:pPr>
+            <w:r>
+              <w:rPr>
+                <w:rStyle w:val="Strong"/>
+                <w:rFonts w:ascii="Source Sans Pro" w:hAnsi="Source Sans Pro"/>
+                <w:color w:val="222222"/>
+                <w:sz w:val="27"/>
+                <w:szCs w:val="27"/>
+              </w:rPr>
+              <w:lastRenderedPageBreak/>
+              <w:t>17. What is a Cursor?</w:t>
+            </w:r>
+          </w:p>
+          <w:p>
+            <w:pPr>
+              <w:ind w:firstLine="720"/>
               <w:rPr>
                 <w:szCs w:val="24"/>
               </w:rPr>
@@ -704,6 +1753,16 @@
                 <w:szCs w:val="24"/>
               </w:rPr>
             </w:pPr>
+            <w:r>
+              <w:rPr>
+                <w:rFonts w:ascii="Source Sans Pro" w:hAnsi="Source Sans Pro"/>
+                <w:color w:val="222222"/>
+                <w:sz w:val="27"/>
+                <w:szCs w:val="27"/>
+                <w:shd w:val="clear" w:color="auto" w:fill="FFFFFF"/>
+              </w:rPr>
+              <w:t>A database Cursor is a control which enables traversal over the rows or records in the table. This can be viewed as a pointer to one row in a set of rows. Cursor is very much useful for traversing such as retrieval, addition and removal of database records.</w:t>
+            </w:r>
           </w:p>
         </w:tc>
       </w:tr>
@@ -714,6 +1773,29 @@
           </w:tcPr>
           <w:p>
             <w:pPr>
+              <w:pStyle w:val="NormalWeb"/>
+              <w:shd w:val="clear" w:color="auto" w:fill="FFFFFF"/>
+              <w:rPr>
+                <w:rFonts w:ascii="Source Sans Pro" w:hAnsi="Source Sans Pro"/>
+                <w:color w:val="222222"/>
+                <w:sz w:val="27"/>
+                <w:szCs w:val="27"/>
+              </w:rPr>
+            </w:pPr>
+            <w:r>
+              <w:rPr>
+                <w:rStyle w:val="Strong"/>
+                <w:rFonts w:ascii="Source Sans Pro" w:hAnsi="Source Sans Pro"/>
+                <w:color w:val="222222"/>
+                <w:sz w:val="27"/>
+                <w:szCs w:val="27"/>
+              </w:rPr>
+              <w:t>18. What is a relationship and what are they?</w:t>
+            </w:r>
+          </w:p>
+          <w:p>
+            <w:pPr>
+              <w:ind w:firstLine="720"/>
               <w:rPr>
                 <w:szCs w:val="24"/>
               </w:rPr>
@@ -724,6 +1806,134 @@
           <w:tcPr>
             <w:tcW w:w="4675" w:type="dxa"/>
           </w:tcPr>
+          <w:p>
+            <w:pPr>
+              <w:shd w:val="clear" w:color="auto" w:fill="FFFFFF"/>
+              <w:spacing w:before="100" w:beforeAutospacing="1" w:after="100" w:afterAutospacing="1"/>
+              <w:rPr>
+                <w:rFonts w:ascii="Source Sans Pro" w:eastAsia="Times New Roman" w:hAnsi="Source Sans Pro" w:cs="Times New Roman"/>
+                <w:color w:val="222222"/>
+                <w:sz w:val="27"/>
+                <w:szCs w:val="27"/>
+              </w:rPr>
+            </w:pPr>
+            <w:r>
+              <w:rPr>
+                <w:rFonts w:ascii="Source Sans Pro" w:eastAsia="Times New Roman" w:hAnsi="Source Sans Pro" w:cs="Times New Roman"/>
+                <w:color w:val="222222"/>
+                <w:sz w:val="27"/>
+                <w:szCs w:val="27"/>
+              </w:rPr>
+              <w:t>Database Relationship is defined as the connection between the tables in a database. There are various data basing relationships, and they are as follows:.</w:t>
+            </w:r>
+          </w:p>
+          <w:p>
+            <w:pPr>
+              <w:numPr>
+                <w:ilvl w:val="0"/>
+                <w:numId w:val="10"/>
+              </w:numPr>
+              <w:shd w:val="clear" w:color="auto" w:fill="FFFFFF"/>
+              <w:spacing w:before="100" w:beforeAutospacing="1" w:after="100" w:afterAutospacing="1"/>
+              <w:rPr>
+                <w:rFonts w:ascii="Source Sans Pro" w:eastAsia="Times New Roman" w:hAnsi="Source Sans Pro" w:cs="Times New Roman"/>
+                <w:color w:val="222222"/>
+                <w:sz w:val="27"/>
+                <w:szCs w:val="27"/>
+              </w:rPr>
+            </w:pPr>
+            <w:r>
+              <w:rPr>
+                <w:rFonts w:ascii="Source Sans Pro" w:eastAsia="Times New Roman" w:hAnsi="Source Sans Pro" w:cs="Times New Roman"/>
+                <w:color w:val="222222"/>
+                <w:sz w:val="27"/>
+                <w:szCs w:val="27"/>
+              </w:rPr>
+              <w:t>One to One Relationship.</w:t>
+            </w:r>
+          </w:p>
+          <w:p>
+            <w:pPr>
+              <w:numPr>
+                <w:ilvl w:val="0"/>
+                <w:numId w:val="10"/>
+              </w:numPr>
+              <w:shd w:val="clear" w:color="auto" w:fill="FFFFFF"/>
+              <w:spacing w:before="100" w:beforeAutospacing="1" w:after="100" w:afterAutospacing="1"/>
+              <w:rPr>
+                <w:rFonts w:ascii="Source Sans Pro" w:eastAsia="Times New Roman" w:hAnsi="Source Sans Pro" w:cs="Times New Roman"/>
+                <w:color w:val="222222"/>
+                <w:sz w:val="27"/>
+                <w:szCs w:val="27"/>
+              </w:rPr>
+            </w:pPr>
+            <w:r>
+              <w:rPr>
+                <w:rFonts w:ascii="Source Sans Pro" w:eastAsia="Times New Roman" w:hAnsi="Source Sans Pro" w:cs="Times New Roman"/>
+                <w:color w:val="222222"/>
+                <w:sz w:val="27"/>
+                <w:szCs w:val="27"/>
+              </w:rPr>
+              <w:t>One to Many Relationship.</w:t>
+            </w:r>
+          </w:p>
+          <w:p>
+            <w:pPr>
+              <w:numPr>
+                <w:ilvl w:val="0"/>
+                <w:numId w:val="10"/>
+              </w:numPr>
+              <w:shd w:val="clear" w:color="auto" w:fill="FFFFFF"/>
+              <w:spacing w:before="100" w:beforeAutospacing="1" w:after="100" w:afterAutospacing="1"/>
+              <w:rPr>
+                <w:rFonts w:ascii="Source Sans Pro" w:eastAsia="Times New Roman" w:hAnsi="Source Sans Pro" w:cs="Times New Roman"/>
+                <w:color w:val="222222"/>
+                <w:sz w:val="27"/>
+                <w:szCs w:val="27"/>
+              </w:rPr>
+            </w:pPr>
+            <w:r>
+              <w:rPr>
+                <w:rFonts w:ascii="Source Sans Pro" w:eastAsia="Times New Roman" w:hAnsi="Source Sans Pro" w:cs="Times New Roman"/>
+                <w:color w:val="222222"/>
+                <w:sz w:val="27"/>
+                <w:szCs w:val="27"/>
+              </w:rPr>
+              <w:t>Many to One Relationship.</w:t>
+            </w:r>
+          </w:p>
+          <w:p>
+            <w:pPr>
+              <w:numPr>
+                <w:ilvl w:val="0"/>
+                <w:numId w:val="10"/>
+              </w:numPr>
+              <w:shd w:val="clear" w:color="auto" w:fill="FFFFFF"/>
+              <w:spacing w:before="100" w:beforeAutospacing="1" w:after="100" w:afterAutospacing="1"/>
+              <w:rPr>
+                <w:rFonts w:ascii="Source Sans Pro" w:eastAsia="Times New Roman" w:hAnsi="Source Sans Pro" w:cs="Times New Roman"/>
+                <w:color w:val="222222"/>
+                <w:sz w:val="27"/>
+                <w:szCs w:val="27"/>
+              </w:rPr>
+            </w:pPr>
+            <w:r>
+              <w:rPr>
+                <w:rFonts w:ascii="Source Sans Pro" w:eastAsia="Times New Roman" w:hAnsi="Source Sans Pro" w:cs="Times New Roman"/>
+                <w:color w:val="222222"/>
+                <w:sz w:val="27"/>
+                <w:szCs w:val="27"/>
+              </w:rPr>
+              <w:t>Self-Referencing Relationship</w:t>
+            </w:r>
+          </w:p>
+          <w:p>
+            <w:pPr>
+              <w:rPr>
+                <w:szCs w:val="24"/>
+              </w:rPr>
+            </w:pPr>
+          </w:p>
           <w:p>
             <w:pPr>
               <w:rPr>
@@ -740,6 +1950,34 @@
           </w:tcPr>
           <w:p>
             <w:pPr>
+              <w:pStyle w:val="NormalWeb"/>
+              <w:shd w:val="clear" w:color="auto" w:fill="FFFFFF"/>
+              <w:rPr>
+                <w:rFonts w:ascii="Source Sans Pro" w:hAnsi="Source Sans Pro"/>
+                <w:color w:val="222222"/>
+                <w:sz w:val="27"/>
+                <w:szCs w:val="27"/>
+              </w:rPr>
+            </w:pPr>
+            <w:r>
+              <w:tab/>
+            </w:r>
+            <w:r>
+              <w:rPr>
+                <w:rStyle w:val="Strong"/>
+                <w:rFonts w:ascii="Source Sans Pro" w:hAnsi="Source Sans Pro"/>
+                <w:color w:val="222222"/>
+                <w:sz w:val="27"/>
+                <w:szCs w:val="27"/>
+              </w:rPr>
+              <w:t>19. What is a query?</w:t>
+            </w:r>
+          </w:p>
+          <w:p>
+            <w:pPr>
+              <w:tabs>
+                <w:tab w:val="left" w:pos="1095"/>
+              </w:tabs>
               <w:rPr>
                 <w:szCs w:val="24"/>
               </w:rPr>
@@ -752,10 +1990,40 @@
           </w:tcPr>
           <w:p>
             <w:pPr>
-              <w:rPr>
-                <w:szCs w:val="24"/>
-              </w:rPr>
-            </w:pPr>
+              <w:tabs>
+                <w:tab w:val="left" w:pos="1095"/>
+              </w:tabs>
+              <w:rPr>
+                <w:szCs w:val="24"/>
+              </w:rPr>
+            </w:pPr>
+            <w:r>
+              <w:rPr>
+                <w:szCs w:val="24"/>
+              </w:rPr>
+              <w:tab/>
+            </w:r>
+            <w:r>
+              <w:rPr>
+                <w:rFonts w:ascii="Source Sans Pro" w:hAnsi="Source Sans Pro"/>
+                <w:color w:val="222222"/>
+                <w:sz w:val="27"/>
+                <w:szCs w:val="27"/>
+                <w:shd w:val="clear" w:color="auto" w:fill="FFFFFF"/>
+              </w:rPr>
+              <w:t xml:space="preserve">A DB query is a code written in order to get the information back from the database. Query can be </w:t>
+            </w:r>
+            <w:r>
+              <w:rPr>
+                <w:rFonts w:ascii="Source Sans Pro" w:hAnsi="Source Sans Pro"/>
+                <w:color w:val="222222"/>
+                <w:sz w:val="27"/>
+                <w:szCs w:val="27"/>
+                <w:shd w:val="clear" w:color="auto" w:fill="FFFFFF"/>
+              </w:rPr>
+              <w:lastRenderedPageBreak/>
+              <w:t>designed in such a way that it matched with our expectation of the result set. Simply, a question to the Database.</w:t>
+            </w:r>
           </w:p>
         </w:tc>
       </w:tr>
@@ -766,6 +2034,30 @@
           </w:tcPr>
           <w:p>
             <w:pPr>
+              <w:pStyle w:val="NormalWeb"/>
+              <w:shd w:val="clear" w:color="auto" w:fill="FFFFFF"/>
+              <w:rPr>
+                <w:rFonts w:ascii="Source Sans Pro" w:hAnsi="Source Sans Pro"/>
+                <w:color w:val="222222"/>
+                <w:sz w:val="27"/>
+                <w:szCs w:val="27"/>
+              </w:rPr>
+            </w:pPr>
+            <w:r>
+              <w:rPr>
+                <w:rStyle w:val="Strong"/>
+                <w:rFonts w:ascii="Source Sans Pro" w:hAnsi="Source Sans Pro"/>
+                <w:color w:val="222222"/>
+                <w:sz w:val="27"/>
+                <w:szCs w:val="27"/>
+              </w:rPr>
+              <w:lastRenderedPageBreak/>
+              <w:t>20. What is subquery?</w:t>
+            </w:r>
+          </w:p>
+          <w:p>
+            <w:pPr>
+              <w:ind w:firstLine="720"/>
               <w:rPr>
                 <w:szCs w:val="24"/>
               </w:rPr>
@@ -776,6 +2068,45 @@
           <w:tcPr>
             <w:tcW w:w="4675" w:type="dxa"/>
           </w:tcPr>
+          <w:p>
+            <w:pPr>
+              <w:rPr>
+                <w:szCs w:val="24"/>
+              </w:rPr>
+            </w:pPr>
+            <w:r>
+              <w:rPr>
+                <w:rFonts w:ascii="Source Sans Pro" w:hAnsi="Source Sans Pro"/>
+                <w:color w:val="222222"/>
+                <w:sz w:val="27"/>
+                <w:szCs w:val="27"/>
+                <w:shd w:val="clear" w:color="auto" w:fill="FFFFFF"/>
+              </w:rPr>
+              <w:t xml:space="preserve">A subquery is a query within another query. The outer query is called as main query, and inner query is called subquery. </w:t>
+            </w:r>
+            <w:proofErr w:type="spellStart"/>
+            <w:r>
+              <w:rPr>
+                <w:rFonts w:ascii="Source Sans Pro" w:hAnsi="Source Sans Pro"/>
+                <w:color w:val="222222"/>
+                <w:sz w:val="27"/>
+                <w:szCs w:val="27"/>
+                <w:shd w:val="clear" w:color="auto" w:fill="FFFFFF"/>
+              </w:rPr>
+              <w:t>SubQuery</w:t>
+            </w:r>
+            <w:proofErr w:type="spellEnd"/>
+            <w:r>
+              <w:rPr>
+                <w:rFonts w:ascii="Source Sans Pro" w:hAnsi="Source Sans Pro"/>
+                <w:color w:val="222222"/>
+                <w:sz w:val="27"/>
+                <w:szCs w:val="27"/>
+                <w:shd w:val="clear" w:color="auto" w:fill="FFFFFF"/>
+              </w:rPr>
+              <w:t xml:space="preserve"> is always executed first, and the result of subquery is passed on to the main query.</w:t>
+            </w:r>
+          </w:p>
           <w:p>
             <w:pPr>
               <w:rPr>
@@ -837,7 +2168,7 @@
 </file>
 
 <file path=word/endnotes.xml><?xml version="1.0" encoding="utf-8"?>
-<w:endnotes xmlns:wpc="http://schemas.microsoft.com/office/word/2010/wordprocessingCanvas" xmlns:cx="http://schemas.microsoft.com/office/drawing/2014/chartex" xmlns:cx1="http://schemas.microsoft.com/office/drawing/2015/9/8/chartex" xmlns:cx2="http://schemas.microsoft.com/office/drawing/2015/10/21/chartex" xmlns:cx3="http://schemas.microsoft.com/office/drawing/2016/5/9/chartex" xmlns:cx4="http://schemas.microsoft.com/office/drawing/2016/5/10/chartex" xmlns:cx5="http://schemas.microsoft.com/office/drawing/2016/5/11/chartex" xmlns:cx6="http://schemas.microsoft.com/office/drawing/2016/5/12/chartex" xmlns:cx7="http://schemas.microsoft.com/office/drawing/2016/5/13/chartex" xmlns:cx8="http://schemas.microsoft.com/office/drawing/2016/5/14/chartex" xmlns:mc="http://schemas.openxmlformats.org/markup-compatibility/2006" xmlns:aink="http://schemas.microsoft.com/office/drawing/2016/ink" xmlns:am3d="http://schemas.microsoft.com/office/drawing/2017/model3d" xmlns:o="urn:schemas-microsoft-com:office:office" xmlns:r="http://schemas.openxmlformats.org/officeDocument/2006/relationships" xmlns:m="http://schemas.openxmlformats.org/officeDocument/2006/math" xmlns:v="urn:schemas-microsoft-com:vml" xmlns:wp14="http://schemas.microsoft.com/office/word/2010/wordprocessingDrawing" xmlns:wp="http://schemas.openxmlformats.org/drawingml/2006/wordprocessingDrawing" xmlns:w10="urn:schemas-microsoft-com:office:word" xmlns:w="http://schemas.openxmlformats.org/wordprocessingml/2006/main" xmlns:w14="http://schemas.microsoft.com/office/word/2010/wordml" xmlns:w15="http://schemas.microsoft.com/office/word/2012/wordml" xmlns:w16cex="http://schemas.microsoft.com/office/word/2018/wordml/cex" xmlns:w16cid="http://schemas.microsoft.com/office/word/2016/wordml/cid" xmlns:w16="http://schemas.microsoft.com/office/word/2018/wordml" xmlns:w16se="http://schemas.microsoft.com/office/word/2015/wordml/symex" xmlns:wpg="http://schemas.microsoft.com/office/word/2010/wordprocessingGroup" xmlns:wpi="http://schemas.microsoft.com/office/word/2010/wordprocessingInk" xmlns:wne="http://schemas.microsoft.com/office/word/2006/wordml" xmlns:wps="http://schemas.microsoft.com/office/word/2010/wordprocessingShape" mc:Ignorable="w14 w15 w16se w16cid w16 w16cex wp14">
+<w:endnotes xmlns:wpc="http://schemas.microsoft.com/office/word/2010/wordprocessingCanvas" xmlns:cx="http://schemas.microsoft.com/office/drawing/2014/chartex" xmlns:cx1="http://schemas.microsoft.com/office/drawing/2015/9/8/chartex" xmlns:cx2="http://schemas.microsoft.com/office/drawing/2015/10/21/chartex" xmlns:cx3="http://schemas.microsoft.com/office/drawing/2016/5/9/chartex" xmlns:cx4="http://schemas.microsoft.com/office/drawing/2016/5/10/chartex" xmlns:cx5="http://schemas.microsoft.com/office/drawing/2016/5/11/chartex" xmlns:cx6="http://schemas.microsoft.com/office/drawing/2016/5/12/chartex" xmlns:cx7="http://schemas.microsoft.com/office/drawing/2016/5/13/chartex" xmlns:cx8="http://schemas.microsoft.com/office/drawing/2016/5/14/chartex" xmlns:mc="http://schemas.openxmlformats.org/markup-compatibility/2006" xmlns:aink="http://schemas.microsoft.com/office/drawing/2016/ink" xmlns:am3d="http://schemas.microsoft.com/office/drawing/2017/model3d" xmlns:o="urn:schemas-microsoft-com:office:office" xmlns:r="http://schemas.openxmlformats.org/officeDocument/2006/relationships" xmlns:m="http://schemas.openxmlformats.org/officeDocument/2006/math" xmlns:v="urn:schemas-microsoft-com:vml" xmlns:wp14="http://schemas.microsoft.com/office/word/2010/wordprocessingDrawing" xmlns:wp="http://schemas.openxmlformats.org/drawingml/2006/wordprocessingDrawing" xmlns:w10="urn:schemas-microsoft-com:office:word" xmlns:w="http://schemas.openxmlformats.org/wordprocessingml/2006/main" xmlns:w14="http://schemas.microsoft.com/office/word/2010/wordml" xmlns:w15="http://schemas.microsoft.com/office/word/2012/wordml" xmlns:w16cex="http://schemas.microsoft.com/office/word/2018/wordml/cex" xmlns:w16cid="http://schemas.microsoft.com/office/word/2016/wordml/cid" xmlns:w16="http://schemas.microsoft.com/office/word/2018/wordml" xmlns:w16sdtdh="http://schemas.microsoft.com/office/word/2020/wordml/sdtdatahash" xmlns:w16se="http://schemas.microsoft.com/office/word/2015/wordml/symex" xmlns:wpg="http://schemas.microsoft.com/office/word/2010/wordprocessingGroup" xmlns:wpi="http://schemas.microsoft.com/office/word/2010/wordprocessingInk" xmlns:wne="http://schemas.microsoft.com/office/word/2006/wordml" xmlns:wps="http://schemas.microsoft.com/office/word/2010/wordprocessingShape" mc:Ignorable="w14 w15 w16se w16cid w16 w16cex w16sdtdh wp14">
   <w:endnote w:type="separator" w:id="-1">
     <w:p>
       <w:pPr>
@@ -862,7 +2193,7 @@
 </file>
 
 <file path=word/footer1.xml><?xml version="1.0" encoding="utf-8"?>
-<w:ftr xmlns:wpc="http://schemas.microsoft.com/office/word/2010/wordprocessingCanvas" xmlns:cx="http://schemas.microsoft.com/office/drawing/2014/chartex" xmlns:cx1="http://schemas.microsoft.com/office/drawing/2015/9/8/chartex" xmlns:cx2="http://schemas.microsoft.com/office/drawing/2015/10/21/chartex" xmlns:cx3="http://schemas.microsoft.com/office/drawing/2016/5/9/chartex" xmlns:cx4="http://schemas.microsoft.com/office/drawing/2016/5/10/chartex" xmlns:cx5="http://schemas.microsoft.com/office/drawing/2016/5/11/chartex" xmlns:cx6="http://schemas.microsoft.com/office/drawing/2016/5/12/chartex" xmlns:cx7="http://schemas.microsoft.com/office/drawing/2016/5/13/chartex" xmlns:cx8="http://schemas.microsoft.com/office/drawing/2016/5/14/chartex" xmlns:mc="http://schemas.openxmlformats.org/markup-compatibility/2006" xmlns:aink="http://schemas.microsoft.com/office/drawing/2016/ink" xmlns:am3d="http://schemas.microsoft.com/office/drawing/2017/model3d" xmlns:o="urn:schemas-microsoft-com:office:office" xmlns:r="http://schemas.openxmlformats.org/officeDocument/2006/relationships" xmlns:m="http://schemas.openxmlformats.org/officeDocument/2006/math" xmlns:v="urn:schemas-microsoft-com:vml" xmlns:wp14="http://schemas.microsoft.com/office/word/2010/wordprocessingDrawing" xmlns:wp="http://schemas.openxmlformats.org/drawingml/2006/wordprocessingDrawing" xmlns:w10="urn:schemas-microsoft-com:office:word" xmlns:w="http://schemas.openxmlformats.org/wordprocessingml/2006/main" xmlns:w14="http://schemas.microsoft.com/office/word/2010/wordml" xmlns:w15="http://schemas.microsoft.com/office/word/2012/wordml" xmlns:w16cex="http://schemas.microsoft.com/office/word/2018/wordml/cex" xmlns:w16cid="http://schemas.microsoft.com/office/word/2016/wordml/cid" xmlns:w16="http://schemas.microsoft.com/office/word/2018/wordml" xmlns:w16se="http://schemas.microsoft.com/office/word/2015/wordml/symex" xmlns:wpg="http://schemas.microsoft.com/office/word/2010/wordprocessingGroup" xmlns:wpi="http://schemas.microsoft.com/office/word/2010/wordprocessingInk" xmlns:wne="http://schemas.microsoft.com/office/word/2006/wordml" xmlns:wps="http://schemas.microsoft.com/office/word/2010/wordprocessingShape" mc:Ignorable="w14 w15 w16se w16cid w16 w16cex wp14">
+<w:ftr xmlns:wpc="http://schemas.microsoft.com/office/word/2010/wordprocessingCanvas" xmlns:cx="http://schemas.microsoft.com/office/drawing/2014/chartex" xmlns:cx1="http://schemas.microsoft.com/office/drawing/2015/9/8/chartex" xmlns:cx2="http://schemas.microsoft.com/office/drawing/2015/10/21/chartex" xmlns:cx3="http://schemas.microsoft.com/office/drawing/2016/5/9/chartex" xmlns:cx4="http://schemas.microsoft.com/office/drawing/2016/5/10/chartex" xmlns:cx5="http://schemas.microsoft.com/office/drawing/2016/5/11/chartex" xmlns:cx6="http://schemas.microsoft.com/office/drawing/2016/5/12/chartex" xmlns:cx7="http://schemas.microsoft.com/office/drawing/2016/5/13/chartex" xmlns:cx8="http://schemas.microsoft.com/office/drawing/2016/5/14/chartex" xmlns:mc="http://schemas.openxmlformats.org/markup-compatibility/2006" xmlns:aink="http://schemas.microsoft.com/office/drawing/2016/ink" xmlns:am3d="http://schemas.microsoft.com/office/drawing/2017/model3d" xmlns:o="urn:schemas-microsoft-com:office:office" xmlns:r="http://schemas.openxmlformats.org/officeDocument/2006/relationships" xmlns:m="http://schemas.openxmlformats.org/officeDocument/2006/math" xmlns:v="urn:schemas-microsoft-com:vml" xmlns:wp14="http://schemas.microsoft.com/office/word/2010/wordprocessingDrawing" xmlns:wp="http://schemas.openxmlformats.org/drawingml/2006/wordprocessingDrawing" xmlns:w10="urn:schemas-microsoft-com:office:word" xmlns:w="http://schemas.openxmlformats.org/wordprocessingml/2006/main" xmlns:w14="http://schemas.microsoft.com/office/word/2010/wordml" xmlns:w15="http://schemas.microsoft.com/office/word/2012/wordml" xmlns:w16cex="http://schemas.microsoft.com/office/word/2018/wordml/cex" xmlns:w16cid="http://schemas.microsoft.com/office/word/2016/wordml/cid" xmlns:w16="http://schemas.microsoft.com/office/word/2018/wordml" xmlns:w16sdtdh="http://schemas.microsoft.com/office/word/2020/wordml/sdtdatahash" xmlns:w16se="http://schemas.microsoft.com/office/word/2015/wordml/symex" xmlns:wpg="http://schemas.microsoft.com/office/word/2010/wordprocessingGroup" xmlns:wpi="http://schemas.microsoft.com/office/word/2010/wordprocessingInk" xmlns:wne="http://schemas.microsoft.com/office/word/2006/wordml" xmlns:wps="http://schemas.microsoft.com/office/word/2010/wordprocessingShape" mc:Ignorable="w14 w15 w16se w16cid w16 w16cex w16sdtdh wp14">
   <w:p>
     <w:pPr>
       <w:pStyle w:val="Footer"/>
@@ -872,7 +2203,7 @@
 </file>
 
 <file path=word/footnotes.xml><?xml version="1.0" encoding="utf-8"?>
-<w:footnotes xmlns:wpc="http://schemas.microsoft.com/office/word/2010/wordprocessingCanvas" xmlns:cx="http://schemas.microsoft.com/office/drawing/2014/chartex" xmlns:cx1="http://schemas.microsoft.com/office/drawing/2015/9/8/chartex" xmlns:cx2="http://schemas.microsoft.com/office/drawing/2015/10/21/chartex" xmlns:cx3="http://schemas.microsoft.com/office/drawing/2016/5/9/chartex" xmlns:cx4="http://schemas.microsoft.com/office/drawing/2016/5/10/chartex" xmlns:cx5="http://schemas.microsoft.com/office/drawing/2016/5/11/chartex" xmlns:cx6="http://schemas.microsoft.com/office/drawing/2016/5/12/chartex" xmlns:cx7="http://schemas.microsoft.com/office/drawing/2016/5/13/chartex" xmlns:cx8="http://schemas.microsoft.com/office/drawing/2016/5/14/chartex" xmlns:mc="http://schemas.openxmlformats.org/markup-compatibility/2006" xmlns:aink="http://schemas.microsoft.com/office/drawing/2016/ink" xmlns:am3d="http://schemas.microsoft.com/office/drawing/2017/model3d" xmlns:o="urn:schemas-microsoft-com:office:office" xmlns:r="http://schemas.openxmlformats.org/officeDocument/2006/relationships" xmlns:m="http://schemas.openxmlformats.org/officeDocument/2006/math" xmlns:v="urn:schemas-microsoft-com:vml" xmlns:wp14="http://schemas.microsoft.com/office/word/2010/wordprocessingDrawing" xmlns:wp="http://schemas.openxmlformats.org/drawingml/2006/wordprocessingDrawing" xmlns:w10="urn:schemas-microsoft-com:office:word" xmlns:w="http://schemas.openxmlformats.org/wordprocessingml/2006/main" xmlns:w14="http://schemas.microsoft.com/office/word/2010/wordml" xmlns:w15="http://schemas.microsoft.com/office/word/2012/wordml" xmlns:w16cex="http://schemas.microsoft.com/office/word/2018/wordml/cex" xmlns:w16cid="http://schemas.microsoft.com/office/word/2016/wordml/cid" xmlns:w16="http://schemas.microsoft.com/office/word/2018/wordml" xmlns:w16se="http://schemas.microsoft.com/office/word/2015/wordml/symex" xmlns:wpg="http://schemas.microsoft.com/office/word/2010/wordprocessingGroup" xmlns:wpi="http://schemas.microsoft.com/office/word/2010/wordprocessingInk" xmlns:wne="http://schemas.microsoft.com/office/word/2006/wordml" xmlns:wps="http://schemas.microsoft.com/office/word/2010/wordprocessingShape" mc:Ignorable="w14 w15 w16se w16cid w16 w16cex wp14">
+<w:footnotes xmlns:wpc="http://schemas.microsoft.com/office/word/2010/wordprocessingCanvas" xmlns:cx="http://schemas.microsoft.com/office/drawing/2014/chartex" xmlns:cx1="http://schemas.microsoft.com/office/drawing/2015/9/8/chartex" xmlns:cx2="http://schemas.microsoft.com/office/drawing/2015/10/21/chartex" xmlns:cx3="http://schemas.microsoft.com/office/drawing/2016/5/9/chartex" xmlns:cx4="http://schemas.microsoft.com/office/drawing/2016/5/10/chartex" xmlns:cx5="http://schemas.microsoft.com/office/drawing/2016/5/11/chartex" xmlns:cx6="http://schemas.microsoft.com/office/drawing/2016/5/12/chartex" xmlns:cx7="http://schemas.microsoft.com/office/drawing/2016/5/13/chartex" xmlns:cx8="http://schemas.microsoft.com/office/drawing/2016/5/14/chartex" xmlns:mc="http://schemas.openxmlformats.org/markup-compatibility/2006" xmlns:aink="http://schemas.microsoft.com/office/drawing/2016/ink" xmlns:am3d="http://schemas.microsoft.com/office/drawing/2017/model3d" xmlns:o="urn:schemas-microsoft-com:office:office" xmlns:r="http://schemas.openxmlformats.org/officeDocument/2006/relationships" xmlns:m="http://schemas.openxmlformats.org/officeDocument/2006/math" xmlns:v="urn:schemas-microsoft-com:vml" xmlns:wp14="http://schemas.microsoft.com/office/word/2010/wordprocessingDrawing" xmlns:wp="http://schemas.openxmlformats.org/drawingml/2006/wordprocessingDrawing" xmlns:w10="urn:schemas-microsoft-com:office:word" xmlns:w="http://schemas.openxmlformats.org/wordprocessingml/2006/main" xmlns:w14="http://schemas.microsoft.com/office/word/2010/wordml" xmlns:w15="http://schemas.microsoft.com/office/word/2012/wordml" xmlns:w16cex="http://schemas.microsoft.com/office/word/2018/wordml/cex" xmlns:w16cid="http://schemas.microsoft.com/office/word/2016/wordml/cid" xmlns:w16="http://schemas.microsoft.com/office/word/2018/wordml" xmlns:w16sdtdh="http://schemas.microsoft.com/office/word/2020/wordml/sdtdatahash" xmlns:w16se="http://schemas.microsoft.com/office/word/2015/wordml/symex" xmlns:wpg="http://schemas.microsoft.com/office/word/2010/wordprocessingGroup" xmlns:wpi="http://schemas.microsoft.com/office/word/2010/wordprocessingInk" xmlns:wne="http://schemas.microsoft.com/office/word/2006/wordml" xmlns:wps="http://schemas.microsoft.com/office/word/2010/wordprocessingShape" mc:Ignorable="w14 w15 w16se w16cid w16 w16cex w16sdtdh wp14">
   <w:footnote w:type="separator" w:id="-1">
     <w:p>
       <w:pPr>
@@ -897,7 +2228,7 @@
 </file>
 
 <file path=word/header1.xml><?xml version="1.0" encoding="utf-8"?>
-<w:hdr xmlns:wpc="http://schemas.microsoft.com/office/word/2010/wordprocessingCanvas" xmlns:cx="http://schemas.microsoft.com/office/drawing/2014/chartex" xmlns:cx1="http://schemas.microsoft.com/office/drawing/2015/9/8/chartex" xmlns:cx2="http://schemas.microsoft.com/office/drawing/2015/10/21/chartex" xmlns:cx3="http://schemas.microsoft.com/office/drawing/2016/5/9/chartex" xmlns:cx4="http://schemas.microsoft.com/office/drawing/2016/5/10/chartex" xmlns:cx5="http://schemas.microsoft.com/office/drawing/2016/5/11/chartex" xmlns:cx6="http://schemas.microsoft.com/office/drawing/2016/5/12/chartex" xmlns:cx7="http://schemas.microsoft.com/office/drawing/2016/5/13/chartex" xmlns:cx8="http://schemas.microsoft.com/office/drawing/2016/5/14/chartex" xmlns:mc="http://schemas.openxmlformats.org/markup-compatibility/2006" xmlns:aink="http://schemas.microsoft.com/office/drawing/2016/ink" xmlns:am3d="http://schemas.microsoft.com/office/drawing/2017/model3d" xmlns:o="urn:schemas-microsoft-com:office:office" xmlns:r="http://schemas.openxmlformats.org/officeDocument/2006/relationships" xmlns:m="http://schemas.openxmlformats.org/officeDocument/2006/math" xmlns:v="urn:schemas-microsoft-com:vml" xmlns:wp14="http://schemas.microsoft.com/office/word/2010/wordprocessingDrawing" xmlns:wp="http://schemas.openxmlformats.org/drawingml/2006/wordprocessingDrawing" xmlns:w10="urn:schemas-microsoft-com:office:word" xmlns:w="http://schemas.openxmlformats.org/wordprocessingml/2006/main" xmlns:w14="http://schemas.microsoft.com/office/word/2010/wordml" xmlns:w15="http://schemas.microsoft.com/office/word/2012/wordml" xmlns:w16cex="http://schemas.microsoft.com/office/word/2018/wordml/cex" xmlns:w16cid="http://schemas.microsoft.com/office/word/2016/wordml/cid" xmlns:w16="http://schemas.microsoft.com/office/word/2018/wordml" xmlns:w16se="http://schemas.microsoft.com/office/word/2015/wordml/symex" xmlns:wpg="http://schemas.microsoft.com/office/word/2010/wordprocessingGroup" xmlns:wpi="http://schemas.microsoft.com/office/word/2010/wordprocessingInk" xmlns:wne="http://schemas.microsoft.com/office/word/2006/wordml" xmlns:wps="http://schemas.microsoft.com/office/word/2010/wordprocessingShape" mc:Ignorable="w14 w15 w16se w16cid w16 w16cex wp14">
+<w:hdr xmlns:wpc="http://schemas.microsoft.com/office/word/2010/wordprocessingCanvas" xmlns:cx="http://schemas.microsoft.com/office/drawing/2014/chartex" xmlns:cx1="http://schemas.microsoft.com/office/drawing/2015/9/8/chartex" xmlns:cx2="http://schemas.microsoft.com/office/drawing/2015/10/21/chartex" xmlns:cx3="http://schemas.microsoft.com/office/drawing/2016/5/9/chartex" xmlns:cx4="http://schemas.microsoft.com/office/drawing/2016/5/10/chartex" xmlns:cx5="http://schemas.microsoft.com/office/drawing/2016/5/11/chartex" xmlns:cx6="http://schemas.microsoft.com/office/drawing/2016/5/12/chartex" xmlns:cx7="http://schemas.microsoft.com/office/drawing/2016/5/13/chartex" xmlns:cx8="http://schemas.microsoft.com/office/drawing/2016/5/14/chartex" xmlns:mc="http://schemas.openxmlformats.org/markup-compatibility/2006" xmlns:aink="http://schemas.microsoft.com/office/drawing/2016/ink" xmlns:am3d="http://schemas.microsoft.com/office/drawing/2017/model3d" xmlns:o="urn:schemas-microsoft-com:office:office" xmlns:r="http://schemas.openxmlformats.org/officeDocument/2006/relationships" xmlns:m="http://schemas.openxmlformats.org/officeDocument/2006/math" xmlns:v="urn:schemas-microsoft-com:vml" xmlns:wp14="http://schemas.microsoft.com/office/word/2010/wordprocessingDrawing" xmlns:wp="http://schemas.openxmlformats.org/drawingml/2006/wordprocessingDrawing" xmlns:w10="urn:schemas-microsoft-com:office:word" xmlns:w="http://schemas.openxmlformats.org/wordprocessingml/2006/main" xmlns:w14="http://schemas.microsoft.com/office/word/2010/wordml" xmlns:w15="http://schemas.microsoft.com/office/word/2012/wordml" xmlns:w16cex="http://schemas.microsoft.com/office/word/2018/wordml/cex" xmlns:w16cid="http://schemas.microsoft.com/office/word/2016/wordml/cid" xmlns:w16="http://schemas.microsoft.com/office/word/2018/wordml" xmlns:w16sdtdh="http://schemas.microsoft.com/office/word/2020/wordml/sdtdatahash" xmlns:w16se="http://schemas.microsoft.com/office/word/2015/wordml/symex" xmlns:wpg="http://schemas.microsoft.com/office/word/2010/wordprocessingGroup" xmlns:wpi="http://schemas.microsoft.com/office/word/2010/wordprocessingInk" xmlns:wne="http://schemas.microsoft.com/office/word/2006/wordml" xmlns:wps="http://schemas.microsoft.com/office/word/2010/wordprocessingShape" mc:Ignorable="w14 w15 w16se w16cid w16 w16cex w16sdtdh wp14">
   <w:p>
     <w:pPr>
       <w:pStyle w:val="Header"/>
@@ -968,8 +2299,157 @@
 </file>
 
 <file path=word/numbering.xml><?xml version="1.0" encoding="utf-8"?>
-<w:numbering xmlns:wpc="http://schemas.microsoft.com/office/word/2010/wordprocessingCanvas" xmlns:cx="http://schemas.microsoft.com/office/drawing/2014/chartex" xmlns:cx1="http://schemas.microsoft.com/office/drawing/2015/9/8/chartex" xmlns:cx2="http://schemas.microsoft.com/office/drawing/2015/10/21/chartex" xmlns:cx3="http://schemas.microsoft.com/office/drawing/2016/5/9/chartex" xmlns:cx4="http://schemas.microsoft.com/office/drawing/2016/5/10/chartex" xmlns:cx5="http://schemas.microsoft.com/office/drawing/2016/5/11/chartex" xmlns:cx6="http://schemas.microsoft.com/office/drawing/2016/5/12/chartex" xmlns:cx7="http://schemas.microsoft.com/office/drawing/2016/5/13/chartex" xmlns:cx8="http://schemas.microsoft.com/office/drawing/2016/5/14/chartex" xmlns:mc="http://schemas.openxmlformats.org/markup-compatibility/2006" xmlns:aink="http://schemas.microsoft.com/office/drawing/2016/ink" xmlns:am3d="http://schemas.microsoft.com/office/drawing/2017/model3d" xmlns:o="urn:schemas-microsoft-com:office:office" xmlns:r="http://schemas.openxmlformats.org/officeDocument/2006/relationships" xmlns:m="http://schemas.openxmlformats.org/officeDocument/2006/math" xmlns:v="urn:schemas-microsoft-com:vml" xmlns:wp14="http://schemas.microsoft.com/office/word/2010/wordprocessingDrawing" xmlns:wp="http://schemas.openxmlformats.org/drawingml/2006/wordprocessingDrawing" xmlns:w10="urn:schemas-microsoft-com:office:word" xmlns:w="http://schemas.openxmlformats.org/wordprocessingml/2006/main" xmlns:w14="http://schemas.microsoft.com/office/word/2010/wordml" xmlns:w15="http://schemas.microsoft.com/office/word/2012/wordml" xmlns:w16cex="http://schemas.microsoft.com/office/word/2018/wordml/cex" xmlns:w16cid="http://schemas.microsoft.com/office/word/2016/wordml/cid" xmlns:w16="http://schemas.microsoft.com/office/word/2018/wordml" xmlns:w16se="http://schemas.microsoft.com/office/word/2015/wordml/symex" xmlns:wpg="http://schemas.microsoft.com/office/word/2010/wordprocessingGroup" xmlns:wpi="http://schemas.microsoft.com/office/word/2010/wordprocessingInk" xmlns:wne="http://schemas.microsoft.com/office/word/2006/wordml" xmlns:wps="http://schemas.microsoft.com/office/word/2010/wordprocessingShape" mc:Ignorable="w14 w15 w16se w16cid w16 w16cex wp14">
+<w:numbering xmlns:wpc="http://schemas.microsoft.com/office/word/2010/wordprocessingCanvas" xmlns:cx="http://schemas.microsoft.com/office/drawing/2014/chartex" xmlns:cx1="http://schemas.microsoft.com/office/drawing/2015/9/8/chartex" xmlns:cx2="http://schemas.microsoft.com/office/drawing/2015/10/21/chartex" xmlns:cx3="http://schemas.microsoft.com/office/drawing/2016/5/9/chartex" xmlns:cx4="http://schemas.microsoft.com/office/drawing/2016/5/10/chartex" xmlns:cx5="http://schemas.microsoft.com/office/drawing/2016/5/11/chartex" xmlns:cx6="http://schemas.microsoft.com/office/drawing/2016/5/12/chartex" xmlns:cx7="http://schemas.microsoft.com/office/drawing/2016/5/13/chartex" xmlns:cx8="http://schemas.microsoft.com/office/drawing/2016/5/14/chartex" xmlns:mc="http://schemas.openxmlformats.org/markup-compatibility/2006" xmlns:aink="http://schemas.microsoft.com/office/drawing/2016/ink" xmlns:am3d="http://schemas.microsoft.com/office/drawing/2017/model3d" xmlns:o="urn:schemas-microsoft-com:office:office" xmlns:r="http://schemas.openxmlformats.org/officeDocument/2006/relationships" xmlns:m="http://schemas.openxmlformats.org/officeDocument/2006/math" xmlns:v="urn:schemas-microsoft-com:vml" xmlns:wp14="http://schemas.microsoft.com/office/word/2010/wordprocessingDrawing" xmlns:wp="http://schemas.openxmlformats.org/drawingml/2006/wordprocessingDrawing" xmlns:w10="urn:schemas-microsoft-com:office:word" xmlns:w="http://schemas.openxmlformats.org/wordprocessingml/2006/main" xmlns:w14="http://schemas.microsoft.com/office/word/2010/wordml" xmlns:w15="http://schemas.microsoft.com/office/word/2012/wordml" xmlns:w16cex="http://schemas.microsoft.com/office/word/2018/wordml/cex" xmlns:w16cid="http://schemas.microsoft.com/office/word/2016/wordml/cid" xmlns:w16="http://schemas.microsoft.com/office/word/2018/wordml" xmlns:w16sdtdh="http://schemas.microsoft.com/office/word/2020/wordml/sdtdatahash" xmlns:w16se="http://schemas.microsoft.com/office/word/2015/wordml/symex" xmlns:wpg="http://schemas.microsoft.com/office/word/2010/wordprocessingGroup" xmlns:wpi="http://schemas.microsoft.com/office/word/2010/wordprocessingInk" xmlns:wne="http://schemas.microsoft.com/office/word/2006/wordml" xmlns:wps="http://schemas.microsoft.com/office/word/2010/wordprocessingShape" mc:Ignorable="w14 w15 w16se w16cid w16 w16cex w16sdtdh wp14">
   <w:abstractNum w:abstractNumId="0" w15:restartNumberingAfterBreak="0">
+    <w:nsid w:val="01B062FA"/>
+    <w:multiLevelType w:val="multilevel"/>
+    <w:tmpl w:val="A13CF2DA"/>
+    <w:lvl w:ilvl="0">
+      <w:start w:val="1"/>
+      <w:numFmt w:val="bullet"/>
+      <w:lvlText w:val=""/>
+      <w:lvlJc w:val="left"/>
+      <w:pPr>
+        <w:tabs>
+          <w:tab w:val="num" w:pos="720"/>
+        </w:tabs>
+        <w:ind w:left="720" w:hanging="360"/>
+      </w:pPr>
+      <w:rPr>
+        <w:rFonts w:ascii="Symbol" w:hAnsi="Symbol" w:hint="default"/>
+        <w:sz w:val="20"/>
+      </w:rPr>
+    </w:lvl>
+    <w:lvl w:ilvl="1" w:tentative="1">
+      <w:start w:val="1"/>
+      <w:numFmt w:val="bullet"/>
+      <w:lvlText w:val="o"/>
+      <w:lvlJc w:val="left"/>
+      <w:pPr>
+        <w:tabs>
+          <w:tab w:val="num" w:pos="1440"/>
+        </w:tabs>
+        <w:ind w:left="1440" w:hanging="360"/>
+      </w:pPr>
+      <w:rPr>
+        <w:rFonts w:ascii="Courier New" w:hAnsi="Courier New" w:hint="default"/>
+        <w:sz w:val="20"/>
+      </w:rPr>
+    </w:lvl>
+    <w:lvl w:ilvl="2" w:tentative="1">
+      <w:start w:val="1"/>
+      <w:numFmt w:val="bullet"/>
+      <w:lvlText w:val=""/>
+      <w:lvlJc w:val="left"/>
+      <w:pPr>
+        <w:tabs>
+          <w:tab w:val="num" w:pos="2160"/>
+        </w:tabs>
+        <w:ind w:left="2160" w:hanging="360"/>
+      </w:pPr>
+      <w:rPr>
+        <w:rFonts w:ascii="Wingdings" w:hAnsi="Wingdings" w:hint="default"/>
+        <w:sz w:val="20"/>
+      </w:rPr>
+    </w:lvl>
+    <w:lvl w:ilvl="3" w:tentative="1">
+      <w:start w:val="1"/>
+      <w:numFmt w:val="bullet"/>
+      <w:lvlText w:val=""/>
+      <w:lvlJc w:val="left"/>
+      <w:pPr>
+        <w:tabs>
+          <w:tab w:val="num" w:pos="2880"/>
+        </w:tabs>
+        <w:ind w:left="2880" w:hanging="360"/>
+      </w:pPr>
+      <w:rPr>
+        <w:rFonts w:ascii="Wingdings" w:hAnsi="Wingdings" w:hint="default"/>
+        <w:sz w:val="20"/>
+      </w:rPr>
+    </w:lvl>
+    <w:lvl w:ilvl="4" w:tentative="1">
+      <w:start w:val="1"/>
+      <w:numFmt w:val="bullet"/>
+      <w:lvlText w:val=""/>
+      <w:lvlJc w:val="left"/>
+      <w:pPr>
+        <w:tabs>
+          <w:tab w:val="num" w:pos="3600"/>
+        </w:tabs>
+        <w:ind w:left="3600" w:hanging="360"/>
+      </w:pPr>
+      <w:rPr>
+        <w:rFonts w:ascii="Wingdings" w:hAnsi="Wingdings" w:hint="default"/>
+        <w:sz w:val="20"/>
+      </w:rPr>
+    </w:lvl>
+    <w:lvl w:ilvl="5" w:tentative="1">
+      <w:start w:val="1"/>
+      <w:numFmt w:val="bullet"/>
+      <w:lvlText w:val=""/>
+      <w:lvlJc w:val="left"/>
+      <w:pPr>
+        <w:tabs>
+          <w:tab w:val="num" w:pos="4320"/>
+        </w:tabs>
+        <w:ind w:left="4320" w:hanging="360"/>
+      </w:pPr>
+      <w:rPr>
+        <w:rFonts w:ascii="Wingdings" w:hAnsi="Wingdings" w:hint="default"/>
+        <w:sz w:val="20"/>
+      </w:rPr>
+    </w:lvl>
+    <w:lvl w:ilvl="6" w:tentative="1">
+      <w:start w:val="1"/>
+      <w:numFmt w:val="bullet"/>
+      <w:lvlText w:val=""/>
+      <w:lvlJc w:val="left"/>
+      <w:pPr>
+        <w:tabs>
+          <w:tab w:val="num" w:pos="5040"/>
+        </w:tabs>
+        <w:ind w:left="5040" w:hanging="360"/>
+      </w:pPr>
+      <w:rPr>
+        <w:rFonts w:ascii="Wingdings" w:hAnsi="Wingdings" w:hint="default"/>
+        <w:sz w:val="20"/>
+      </w:rPr>
+    </w:lvl>
+    <w:lvl w:ilvl="7" w:tentative="1">
+      <w:start w:val="1"/>
+      <w:numFmt w:val="bullet"/>
+      <w:lvlText w:val=""/>
+      <w:lvlJc w:val="left"/>
+      <w:pPr>
+        <w:tabs>
+          <w:tab w:val="num" w:pos="5760"/>
+        </w:tabs>
+        <w:ind w:left="5760" w:hanging="360"/>
+      </w:pPr>
+      <w:rPr>
+        <w:rFonts w:ascii="Wingdings" w:hAnsi="Wingdings" w:hint="default"/>
+        <w:sz w:val="20"/>
+      </w:rPr>
+    </w:lvl>
+    <w:lvl w:ilvl="8" w:tentative="1">
+      <w:start w:val="1"/>
+      <w:numFmt w:val="bullet"/>
+      <w:lvlText w:val=""/>
+      <w:lvlJc w:val="left"/>
+      <w:pPr>
+        <w:tabs>
+          <w:tab w:val="num" w:pos="6480"/>
+        </w:tabs>
+        <w:ind w:left="6480" w:hanging="360"/>
+      </w:pPr>
+      <w:rPr>
+        <w:rFonts w:ascii="Wingdings" w:hAnsi="Wingdings" w:hint="default"/>
+        <w:sz w:val="20"/>
+      </w:rPr>
+    </w:lvl>
+  </w:abstractNum>
+  <w:abstractNum w:abstractNumId="1" w15:restartNumberingAfterBreak="0">
     <w:nsid w:val="06727061"/>
     <w:multiLevelType w:val="hybridMultilevel"/>
     <w:tmpl w:val="EB908CA6"/>
@@ -1058,7 +2538,156 @@
       </w:pPr>
     </w:lvl>
   </w:abstractNum>
-  <w:abstractNum w:abstractNumId="1" w15:restartNumberingAfterBreak="0">
+  <w:abstractNum w:abstractNumId="2" w15:restartNumberingAfterBreak="0">
+    <w:nsid w:val="090C4211"/>
+    <w:multiLevelType w:val="multilevel"/>
+    <w:tmpl w:val="A27ABAF8"/>
+    <w:lvl w:ilvl="0">
+      <w:start w:val="1"/>
+      <w:numFmt w:val="bullet"/>
+      <w:lvlText w:val=""/>
+      <w:lvlJc w:val="left"/>
+      <w:pPr>
+        <w:tabs>
+          <w:tab w:val="num" w:pos="720"/>
+        </w:tabs>
+        <w:ind w:left="720" w:hanging="360"/>
+      </w:pPr>
+      <w:rPr>
+        <w:rFonts w:ascii="Symbol" w:hAnsi="Symbol" w:hint="default"/>
+        <w:sz w:val="20"/>
+      </w:rPr>
+    </w:lvl>
+    <w:lvl w:ilvl="1" w:tentative="1">
+      <w:start w:val="1"/>
+      <w:numFmt w:val="bullet"/>
+      <w:lvlText w:val="o"/>
+      <w:lvlJc w:val="left"/>
+      <w:pPr>
+        <w:tabs>
+          <w:tab w:val="num" w:pos="1440"/>
+        </w:tabs>
+        <w:ind w:left="1440" w:hanging="360"/>
+      </w:pPr>
+      <w:rPr>
+        <w:rFonts w:ascii="Courier New" w:hAnsi="Courier New" w:hint="default"/>
+        <w:sz w:val="20"/>
+      </w:rPr>
+    </w:lvl>
+    <w:lvl w:ilvl="2" w:tentative="1">
+      <w:start w:val="1"/>
+      <w:numFmt w:val="bullet"/>
+      <w:lvlText w:val=""/>
+      <w:lvlJc w:val="left"/>
+      <w:pPr>
+        <w:tabs>
+          <w:tab w:val="num" w:pos="2160"/>
+        </w:tabs>
+        <w:ind w:left="2160" w:hanging="360"/>
+      </w:pPr>
+      <w:rPr>
+        <w:rFonts w:ascii="Wingdings" w:hAnsi="Wingdings" w:hint="default"/>
+        <w:sz w:val="20"/>
+      </w:rPr>
+    </w:lvl>
+    <w:lvl w:ilvl="3" w:tentative="1">
+      <w:start w:val="1"/>
+      <w:numFmt w:val="bullet"/>
+      <w:lvlText w:val=""/>
+      <w:lvlJc w:val="left"/>
+      <w:pPr>
+        <w:tabs>
+          <w:tab w:val="num" w:pos="2880"/>
+        </w:tabs>
+        <w:ind w:left="2880" w:hanging="360"/>
+      </w:pPr>
+      <w:rPr>
+        <w:rFonts w:ascii="Wingdings" w:hAnsi="Wingdings" w:hint="default"/>
+        <w:sz w:val="20"/>
+      </w:rPr>
+    </w:lvl>
+    <w:lvl w:ilvl="4" w:tentative="1">
+      <w:start w:val="1"/>
+      <w:numFmt w:val="bullet"/>
+      <w:lvlText w:val=""/>
+      <w:lvlJc w:val="left"/>
+      <w:pPr>
+        <w:tabs>
+          <w:tab w:val="num" w:pos="3600"/>
+        </w:tabs>
+        <w:ind w:left="3600" w:hanging="360"/>
+      </w:pPr>
+      <w:rPr>
+        <w:rFonts w:ascii="Wingdings" w:hAnsi="Wingdings" w:hint="default"/>
+        <w:sz w:val="20"/>
+      </w:rPr>
+    </w:lvl>
+    <w:lvl w:ilvl="5" w:tentative="1">
+      <w:start w:val="1"/>
+      <w:numFmt w:val="bullet"/>
+      <w:lvlText w:val=""/>
+      <w:lvlJc w:val="left"/>
+      <w:pPr>
+        <w:tabs>
+          <w:tab w:val="num" w:pos="4320"/>
+        </w:tabs>
+        <w:ind w:left="4320" w:hanging="360"/>
+      </w:pPr>
+      <w:rPr>
+        <w:rFonts w:ascii="Wingdings" w:hAnsi="Wingdings" w:hint="default"/>
+        <w:sz w:val="20"/>
+      </w:rPr>
+    </w:lvl>
+    <w:lvl w:ilvl="6" w:tentative="1">
+      <w:start w:val="1"/>
+      <w:numFmt w:val="bullet"/>
+      <w:lvlText w:val=""/>
+      <w:lvlJc w:val="left"/>
+      <w:pPr>
+        <w:tabs>
+          <w:tab w:val="num" w:pos="5040"/>
+        </w:tabs>
+        <w:ind w:left="5040" w:hanging="360"/>
+      </w:pPr>
+      <w:rPr>
+        <w:rFonts w:ascii="Wingdings" w:hAnsi="Wingdings" w:hint="default"/>
+        <w:sz w:val="20"/>
+      </w:rPr>
+    </w:lvl>
+    <w:lvl w:ilvl="7" w:tentative="1">
+      <w:start w:val="1"/>
+      <w:numFmt w:val="bullet"/>
+      <w:lvlText w:val=""/>
+      <w:lvlJc w:val="left"/>
+      <w:pPr>
+        <w:tabs>
+          <w:tab w:val="num" w:pos="5760"/>
+        </w:tabs>
+        <w:ind w:left="5760" w:hanging="360"/>
+      </w:pPr>
+      <w:rPr>
+        <w:rFonts w:ascii="Wingdings" w:hAnsi="Wingdings" w:hint="default"/>
+        <w:sz w:val="20"/>
+      </w:rPr>
+    </w:lvl>
+    <w:lvl w:ilvl="8" w:tentative="1">
+      <w:start w:val="1"/>
+      <w:numFmt w:val="bullet"/>
+      <w:lvlText w:val=""/>
+      <w:lvlJc w:val="left"/>
+      <w:pPr>
+        <w:tabs>
+          <w:tab w:val="num" w:pos="6480"/>
+        </w:tabs>
+        <w:ind w:left="6480" w:hanging="360"/>
+      </w:pPr>
+      <w:rPr>
+        <w:rFonts w:ascii="Wingdings" w:hAnsi="Wingdings" w:hint="default"/>
+        <w:sz w:val="20"/>
+      </w:rPr>
+    </w:lvl>
+  </w:abstractNum>
+  <w:abstractNum w:abstractNumId="3" w15:restartNumberingAfterBreak="0">
     <w:nsid w:val="13DE585A"/>
     <w:multiLevelType w:val="hybridMultilevel"/>
     <w:tmpl w:val="8200AA52"/>
@@ -1147,7 +2776,7 @@
       </w:pPr>
     </w:lvl>
   </w:abstractNum>
-  <w:abstractNum w:abstractNumId="2" w15:restartNumberingAfterBreak="0">
+  <w:abstractNum w:abstractNumId="4" w15:restartNumberingAfterBreak="0">
     <w:nsid w:val="198406F3"/>
     <w:multiLevelType w:val="hybridMultilevel"/>
     <w:tmpl w:val="233AE1C8"/>
@@ -1236,7 +2865,156 @@
       </w:pPr>
     </w:lvl>
   </w:abstractNum>
-  <w:abstractNum w:abstractNumId="3" w15:restartNumberingAfterBreak="0">
+  <w:abstractNum w:abstractNumId="5" w15:restartNumberingAfterBreak="0">
+    <w:nsid w:val="35082A3F"/>
+    <w:multiLevelType w:val="multilevel"/>
+    <w:tmpl w:val="C722ECCA"/>
+    <w:lvl w:ilvl="0">
+      <w:start w:val="1"/>
+      <w:numFmt w:val="bullet"/>
+      <w:lvlText w:val=""/>
+      <w:lvlJc w:val="left"/>
+      <w:pPr>
+        <w:tabs>
+          <w:tab w:val="num" w:pos="720"/>
+        </w:tabs>
+        <w:ind w:left="720" w:hanging="360"/>
+      </w:pPr>
+      <w:rPr>
+        <w:rFonts w:ascii="Symbol" w:hAnsi="Symbol" w:hint="default"/>
+        <w:sz w:val="20"/>
+      </w:rPr>
+    </w:lvl>
+    <w:lvl w:ilvl="1" w:tentative="1">
+      <w:start w:val="1"/>
+      <w:numFmt w:val="bullet"/>
+      <w:lvlText w:val="o"/>
+      <w:lvlJc w:val="left"/>
+      <w:pPr>
+        <w:tabs>
+          <w:tab w:val="num" w:pos="1440"/>
+        </w:tabs>
+        <w:ind w:left="1440" w:hanging="360"/>
+      </w:pPr>
+      <w:rPr>
+        <w:rFonts w:ascii="Courier New" w:hAnsi="Courier New" w:hint="default"/>
+        <w:sz w:val="20"/>
+      </w:rPr>
+    </w:lvl>
+    <w:lvl w:ilvl="2" w:tentative="1">
+      <w:start w:val="1"/>
+      <w:numFmt w:val="bullet"/>
+      <w:lvlText w:val=""/>
+      <w:lvlJc w:val="left"/>
+      <w:pPr>
+        <w:tabs>
+          <w:tab w:val="num" w:pos="2160"/>
+        </w:tabs>
+        <w:ind w:left="2160" w:hanging="360"/>
+      </w:pPr>
+      <w:rPr>
+        <w:rFonts w:ascii="Wingdings" w:hAnsi="Wingdings" w:hint="default"/>
+        <w:sz w:val="20"/>
+      </w:rPr>
+    </w:lvl>
+    <w:lvl w:ilvl="3" w:tentative="1">
+      <w:start w:val="1"/>
+      <w:numFmt w:val="bullet"/>
+      <w:lvlText w:val=""/>
+      <w:lvlJc w:val="left"/>
+      <w:pPr>
+        <w:tabs>
+          <w:tab w:val="num" w:pos="2880"/>
+        </w:tabs>
+        <w:ind w:left="2880" w:hanging="360"/>
+      </w:pPr>
+      <w:rPr>
+        <w:rFonts w:ascii="Wingdings" w:hAnsi="Wingdings" w:hint="default"/>
+        <w:sz w:val="20"/>
+      </w:rPr>
+    </w:lvl>
+    <w:lvl w:ilvl="4" w:tentative="1">
+      <w:start w:val="1"/>
+      <w:numFmt w:val="bullet"/>
+      <w:lvlText w:val=""/>
+      <w:lvlJc w:val="left"/>
+      <w:pPr>
+        <w:tabs>
+          <w:tab w:val="num" w:pos="3600"/>
+        </w:tabs>
+        <w:ind w:left="3600" w:hanging="360"/>
+      </w:pPr>
+      <w:rPr>
+        <w:rFonts w:ascii="Wingdings" w:hAnsi="Wingdings" w:hint="default"/>
+        <w:sz w:val="20"/>
+      </w:rPr>
+    </w:lvl>
+    <w:lvl w:ilvl="5" w:tentative="1">
+      <w:start w:val="1"/>
+      <w:numFmt w:val="bullet"/>
+      <w:lvlText w:val=""/>
+      <w:lvlJc w:val="left"/>
+      <w:pPr>
+        <w:tabs>
+          <w:tab w:val="num" w:pos="4320"/>
+        </w:tabs>
+        <w:ind w:left="4320" w:hanging="360"/>
+      </w:pPr>
+      <w:rPr>
+        <w:rFonts w:ascii="Wingdings" w:hAnsi="Wingdings" w:hint="default"/>
+        <w:sz w:val="20"/>
+      </w:rPr>
+    </w:lvl>
+    <w:lvl w:ilvl="6" w:tentative="1">
+      <w:start w:val="1"/>
+      <w:numFmt w:val="bullet"/>
+      <w:lvlText w:val=""/>
+      <w:lvlJc w:val="left"/>
+      <w:pPr>
+        <w:tabs>
+          <w:tab w:val="num" w:pos="5040"/>
+        </w:tabs>
+        <w:ind w:left="5040" w:hanging="360"/>
+      </w:pPr>
+      <w:rPr>
+        <w:rFonts w:ascii="Wingdings" w:hAnsi="Wingdings" w:hint="default"/>
+        <w:sz w:val="20"/>
+      </w:rPr>
+    </w:lvl>
+    <w:lvl w:ilvl="7" w:tentative="1">
+      <w:start w:val="1"/>
+      <w:numFmt w:val="bullet"/>
+      <w:lvlText w:val=""/>
+      <w:lvlJc w:val="left"/>
+      <w:pPr>
+        <w:tabs>
+          <w:tab w:val="num" w:pos="5760"/>
+        </w:tabs>
+        <w:ind w:left="5760" w:hanging="360"/>
+      </w:pPr>
+      <w:rPr>
+        <w:rFonts w:ascii="Wingdings" w:hAnsi="Wingdings" w:hint="default"/>
+        <w:sz w:val="20"/>
+      </w:rPr>
+    </w:lvl>
+    <w:lvl w:ilvl="8" w:tentative="1">
+      <w:start w:val="1"/>
+      <w:numFmt w:val="bullet"/>
+      <w:lvlText w:val=""/>
+      <w:lvlJc w:val="left"/>
+      <w:pPr>
+        <w:tabs>
+          <w:tab w:val="num" w:pos="6480"/>
+        </w:tabs>
+        <w:ind w:left="6480" w:hanging="360"/>
+      </w:pPr>
+      <w:rPr>
+        <w:rFonts w:ascii="Wingdings" w:hAnsi="Wingdings" w:hint="default"/>
+        <w:sz w:val="20"/>
+      </w:rPr>
+    </w:lvl>
+  </w:abstractNum>
+  <w:abstractNum w:abstractNumId="6" w15:restartNumberingAfterBreak="0">
     <w:nsid w:val="3E8120EB"/>
     <w:multiLevelType w:val="hybridMultilevel"/>
     <w:tmpl w:val="DED0646C"/>
@@ -1325,7 +3103,7 @@
       </w:pPr>
     </w:lvl>
   </w:abstractNum>
-  <w:abstractNum w:abstractNumId="4" w15:restartNumberingAfterBreak="0">
+  <w:abstractNum w:abstractNumId="7" w15:restartNumberingAfterBreak="0">
     <w:nsid w:val="45965327"/>
     <w:multiLevelType w:val="hybridMultilevel"/>
     <w:tmpl w:val="7A1A932E"/>
@@ -1414,7 +3192,156 @@
       </w:pPr>
     </w:lvl>
   </w:abstractNum>
-  <w:abstractNum w:abstractNumId="5" w15:restartNumberingAfterBreak="0">
+  <w:abstractNum w:abstractNumId="8" w15:restartNumberingAfterBreak="0">
+    <w:nsid w:val="5FE76FE9"/>
+    <w:multiLevelType w:val="multilevel"/>
+    <w:tmpl w:val="FECEE5E8"/>
+    <w:lvl w:ilvl="0">
+      <w:start w:val="1"/>
+      <w:numFmt w:val="bullet"/>
+      <w:lvlText w:val=""/>
+      <w:lvlJc w:val="left"/>
+      <w:pPr>
+        <w:tabs>
+          <w:tab w:val="num" w:pos="720"/>
+        </w:tabs>
+        <w:ind w:left="720" w:hanging="360"/>
+      </w:pPr>
+      <w:rPr>
+        <w:rFonts w:ascii="Symbol" w:hAnsi="Symbol" w:hint="default"/>
+        <w:sz w:val="20"/>
+      </w:rPr>
+    </w:lvl>
+    <w:lvl w:ilvl="1" w:tentative="1">
+      <w:start w:val="1"/>
+      <w:numFmt w:val="bullet"/>
+      <w:lvlText w:val="o"/>
+      <w:lvlJc w:val="left"/>
+      <w:pPr>
+        <w:tabs>
+          <w:tab w:val="num" w:pos="1440"/>
+        </w:tabs>
+        <w:ind w:left="1440" w:hanging="360"/>
+      </w:pPr>
+      <w:rPr>
+        <w:rFonts w:ascii="Courier New" w:hAnsi="Courier New" w:hint="default"/>
+        <w:sz w:val="20"/>
+      </w:rPr>
+    </w:lvl>
+    <w:lvl w:ilvl="2" w:tentative="1">
+      <w:start w:val="1"/>
+      <w:numFmt w:val="bullet"/>
+      <w:lvlText w:val=""/>
+      <w:lvlJc w:val="left"/>
+      <w:pPr>
+        <w:tabs>
+          <w:tab w:val="num" w:pos="2160"/>
+        </w:tabs>
+        <w:ind w:left="2160" w:hanging="360"/>
+      </w:pPr>
+      <w:rPr>
+        <w:rFonts w:ascii="Wingdings" w:hAnsi="Wingdings" w:hint="default"/>
+        <w:sz w:val="20"/>
+      </w:rPr>
+    </w:lvl>
+    <w:lvl w:ilvl="3" w:tentative="1">
+      <w:start w:val="1"/>
+      <w:numFmt w:val="bullet"/>
+      <w:lvlText w:val=""/>
+      <w:lvlJc w:val="left"/>
+      <w:pPr>
+        <w:tabs>
+          <w:tab w:val="num" w:pos="2880"/>
+        </w:tabs>
+        <w:ind w:left="2880" w:hanging="360"/>
+      </w:pPr>
+      <w:rPr>
+        <w:rFonts w:ascii="Wingdings" w:hAnsi="Wingdings" w:hint="default"/>
+        <w:sz w:val="20"/>
+      </w:rPr>
+    </w:lvl>
+    <w:lvl w:ilvl="4" w:tentative="1">
+      <w:start w:val="1"/>
+      <w:numFmt w:val="bullet"/>
+      <w:lvlText w:val=""/>
+      <w:lvlJc w:val="left"/>
+      <w:pPr>
+        <w:tabs>
+          <w:tab w:val="num" w:pos="3600"/>
+        </w:tabs>
+        <w:ind w:left="3600" w:hanging="360"/>
+      </w:pPr>
+      <w:rPr>
+        <w:rFonts w:ascii="Wingdings" w:hAnsi="Wingdings" w:hint="default"/>
+        <w:sz w:val="20"/>
+      </w:rPr>
+    </w:lvl>
+    <w:lvl w:ilvl="5" w:tentative="1">
+      <w:start w:val="1"/>
+      <w:numFmt w:val="bullet"/>
+      <w:lvlText w:val=""/>
+      <w:lvlJc w:val="left"/>
+      <w:pPr>
+        <w:tabs>
+          <w:tab w:val="num" w:pos="4320"/>
+        </w:tabs>
+        <w:ind w:left="4320" w:hanging="360"/>
+      </w:pPr>
+      <w:rPr>
+        <w:rFonts w:ascii="Wingdings" w:hAnsi="Wingdings" w:hint="default"/>
+        <w:sz w:val="20"/>
+      </w:rPr>
+    </w:lvl>
+    <w:lvl w:ilvl="6" w:tentative="1">
+      <w:start w:val="1"/>
+      <w:numFmt w:val="bullet"/>
+      <w:lvlText w:val=""/>
+      <w:lvlJc w:val="left"/>
+      <w:pPr>
+        <w:tabs>
+          <w:tab w:val="num" w:pos="5040"/>
+        </w:tabs>
+        <w:ind w:left="5040" w:hanging="360"/>
+      </w:pPr>
+      <w:rPr>
+        <w:rFonts w:ascii="Wingdings" w:hAnsi="Wingdings" w:hint="default"/>
+        <w:sz w:val="20"/>
+      </w:rPr>
+    </w:lvl>
+    <w:lvl w:ilvl="7" w:tentative="1">
+      <w:start w:val="1"/>
+      <w:numFmt w:val="bullet"/>
+      <w:lvlText w:val=""/>
+      <w:lvlJc w:val="left"/>
+      <w:pPr>
+        <w:tabs>
+          <w:tab w:val="num" w:pos="5760"/>
+        </w:tabs>
+        <w:ind w:left="5760" w:hanging="360"/>
+      </w:pPr>
+      <w:rPr>
+        <w:rFonts w:ascii="Wingdings" w:hAnsi="Wingdings" w:hint="default"/>
+        <w:sz w:val="20"/>
+      </w:rPr>
+    </w:lvl>
+    <w:lvl w:ilvl="8" w:tentative="1">
+      <w:start w:val="1"/>
+      <w:numFmt w:val="bullet"/>
+      <w:lvlText w:val=""/>
+      <w:lvlJc w:val="left"/>
+      <w:pPr>
+        <w:tabs>
+          <w:tab w:val="num" w:pos="6480"/>
+        </w:tabs>
+        <w:ind w:left="6480" w:hanging="360"/>
+      </w:pPr>
+      <w:rPr>
+        <w:rFonts w:ascii="Wingdings" w:hAnsi="Wingdings" w:hint="default"/>
+        <w:sz w:val="20"/>
+      </w:rPr>
+    </w:lvl>
+  </w:abstractNum>
+  <w:abstractNum w:abstractNumId="9" w15:restartNumberingAfterBreak="0">
     <w:nsid w:val="60E91EAC"/>
     <w:multiLevelType w:val="hybridMultilevel"/>
     <w:tmpl w:val="5BBEF532"/>
@@ -1505,28 +3432,40 @@
     </w:lvl>
   </w:abstractNum>
   <w:num w:numId="1">
-    <w:abstractNumId w:val="0"/>
+    <w:abstractNumId w:val="1"/>
   </w:num>
   <w:num w:numId="2">
-    <w:abstractNumId w:val="1"/>
+    <w:abstractNumId w:val="3"/>
   </w:num>
   <w:num w:numId="3">
+    <w:abstractNumId w:val="9"/>
+  </w:num>
+  <w:num w:numId="4">
+    <w:abstractNumId w:val="6"/>
+  </w:num>
+  <w:num w:numId="5">
+    <w:abstractNumId w:val="7"/>
+  </w:num>
+  <w:num w:numId="6">
+    <w:abstractNumId w:val="4"/>
+  </w:num>
+  <w:num w:numId="7">
+    <w:abstractNumId w:val="2"/>
+  </w:num>
+  <w:num w:numId="8">
     <w:abstractNumId w:val="5"/>
   </w:num>
-  <w:num w:numId="4">
-    <w:abstractNumId w:val="3"/>
+  <w:num w:numId="9">
+    <w:abstractNumId w:val="8"/>
   </w:num>
-  <w:num w:numId="5">
-    <w:abstractNumId w:val="4"/>
-  </w:num>
-  <w:num w:numId="6">
-    <w:abstractNumId w:val="2"/>
+  <w:num w:numId="10">
+    <w:abstractNumId w:val="0"/>
   </w:num>
 </w:numbering>
 </file>
 
 <file path=word/styles.xml><?xml version="1.0" encoding="utf-8"?>
-<w:styles xmlns:mc="http://schemas.openxmlformats.org/markup-compatibility/2006" xmlns:r="http://schemas.openxmlformats.org/officeDocument/2006/relationships" xmlns:w="http://schemas.openxmlformats.org/wordprocessingml/2006/main" xmlns:w14="http://schemas.microsoft.com/office/word/2010/wordml" xmlns:w15="http://schemas.microsoft.com/office/word/2012/wordml" xmlns:w16cex="http://schemas.microsoft.com/office/word/2018/wordml/cex" xmlns:w16cid="http://schemas.microsoft.com/office/word/2016/wordml/cid" xmlns:w16="http://schemas.microsoft.com/office/word/2018/wordml" xmlns:w16se="http://schemas.microsoft.com/office/word/2015/wordml/symex" mc:Ignorable="w14 w15 w16se w16cid w16 w16cex">
+<w:styles xmlns:mc="http://schemas.openxmlformats.org/markup-compatibility/2006" xmlns:r="http://schemas.openxmlformats.org/officeDocument/2006/relationships" xmlns:w="http://schemas.openxmlformats.org/wordprocessingml/2006/main" xmlns:w14="http://schemas.microsoft.com/office/word/2010/wordml" xmlns:w15="http://schemas.microsoft.com/office/word/2012/wordml" xmlns:w16cex="http://schemas.microsoft.com/office/word/2018/wordml/cex" xmlns:w16cid="http://schemas.microsoft.com/office/word/2016/wordml/cid" xmlns:w16="http://schemas.microsoft.com/office/word/2018/wordml" xmlns:w16sdtdh="http://schemas.microsoft.com/office/word/2020/wordml/sdtdatahash" xmlns:w16se="http://schemas.microsoft.com/office/word/2015/wordml/symex" mc:Ignorable="w14 w15 w16se w16cid w16 w16cex w16sdtdh">
   <w:docDefaults>
     <w:rPrDefault>
       <w:rPr>
@@ -2144,6 +4083,32 @@
       </w:tblBorders>
     </w:tblPr>
   </w:style>
+  <w:style w:type="character" w:styleId="Strong">
+    <w:name w:val="Strong"/>
+    <w:basedOn w:val="DefaultParagraphFont"/>
+    <w:uiPriority w:val="22"/>
+    <w:qFormat/>
+    <w:rsid w:val="004268BA"/>
+    <w:rPr>
+      <w:b/>
+      <w:bCs/>
+    </w:rPr>
+  </w:style>
+  <w:style w:type="paragraph" w:styleId="NormalWeb">
+    <w:name w:val="Normal (Web)"/>
+    <w:basedOn w:val="Normal"/>
+    <w:uiPriority w:val="99"/>
+    <w:semiHidden/>
+    <w:unhideWhenUsed/>
+    <w:rsid w:val="004268BA"/>
+    <w:pPr>
+      <w:spacing w:before="100" w:beforeAutospacing="1" w:after="100" w:afterAutospacing="1" w:line="240" w:lineRule="auto"/>
+    </w:pPr>
+    <w:rPr>
+      <w:rFonts w:eastAsia="Times New Roman" w:cs="Times New Roman"/>
+      <w:szCs w:val="24"/>
+    </w:rPr>
+  </w:style>
 </w:styles>
 </file>
 

</xml_diff>